<commit_message>
Modified user scenarios to have a unique ID number column.
</commit_message>
<xml_diff>
--- a/Documentation/Requirements_Document._Version_2.docx
+++ b/Documentation/Requirements_Document._Version_2.docx
@@ -1,6 +1,6 @@
 
 <file path=word/document.xml><?xml version="1.0" encoding="utf-8"?>
-<w:document xmlns:wpc="http://schemas.microsoft.com/office/word/2010/wordprocessingCanvas" xmlns:mc="http://schemas.openxmlformats.org/markup-compatibility/2006" xmlns:o="urn:schemas-microsoft-com:office:office" xmlns:r="http://schemas.openxmlformats.org/officeDocument/2006/relationships" xmlns:m="http://schemas.openxmlformats.org/officeDocument/2006/math" xmlns:v="urn:schemas-microsoft-com:vml" xmlns:wp14="http://schemas.microsoft.com/office/word/2010/wordprocessingDrawing" xmlns:wp="http://schemas.openxmlformats.org/drawingml/2006/wordprocessingDrawing" xmlns:w10="urn:schemas-microsoft-com:office:word" xmlns:w="http://schemas.openxmlformats.org/wordprocessingml/2006/main" xmlns:w14="http://schemas.microsoft.com/office/word/2010/wordml" xmlns:w15="http://schemas.microsoft.com/office/word/2012/wordml" xmlns:wpg="http://schemas.microsoft.com/office/word/2010/wordprocessingGroup" xmlns:wpi="http://schemas.microsoft.com/office/word/2010/wordprocessingInk" xmlns:wne="http://schemas.microsoft.com/office/word/2006/wordml" xmlns:wps="http://schemas.microsoft.com/office/word/2010/wordprocessingShape" mc:Ignorable="w14 w15 wp14">
+<w:document xmlns:ve="http://schemas.openxmlformats.org/markup-compatibility/2006" xmlns:o="urn:schemas-microsoft-com:office:office" xmlns:r="http://schemas.openxmlformats.org/officeDocument/2006/relationships" xmlns:m="http://schemas.openxmlformats.org/officeDocument/2006/math" xmlns:v="urn:schemas-microsoft-com:vml" xmlns:wp="http://schemas.openxmlformats.org/drawingml/2006/wordprocessingDrawing" xmlns:w10="urn:schemas-microsoft-com:office:word" xmlns:w="http://schemas.openxmlformats.org/wordprocessingml/2006/main" xmlns:wne="http://schemas.microsoft.com/office/word/2006/wordml">
   <w:body>
     <w:p>
       <w:pPr>
@@ -38,7 +38,7 @@
           <w:insideH w:val="none" w:sz="0" w:space="0" w:color="auto"/>
           <w:insideV w:val="none" w:sz="0" w:space="0" w:color="auto"/>
         </w:tblBorders>
-        <w:tblLook w:val="04A0" w:firstRow="1" w:lastRow="0" w:firstColumn="1" w:lastColumn="0" w:noHBand="0" w:noVBand="1"/>
+        <w:tblLook w:val="04A0"/>
       </w:tblPr>
       <w:tblGrid>
         <w:gridCol w:w="4788"/>
@@ -526,7 +526,6 @@
           <w:docPartUnique/>
         </w:docPartObj>
       </w:sdtPr>
-      <w:sdtEndPr/>
       <w:sdtContent>
         <w:p>
           <w:pPr>
@@ -3090,8 +3089,8 @@
         </w:rPr>
         <w:t>Overview</w:t>
       </w:r>
+      <w:bookmarkEnd w:id="0"/>
       <w:bookmarkEnd w:id="1"/>
-      <w:bookmarkEnd w:id="0"/>
     </w:p>
     <w:p>
       <w:pPr>
@@ -3226,6 +3225,7 @@
       </w:pPr>
       <w:bookmarkStart w:id="2" w:name="_Toc272361127"/>
       <w:r>
+        <w:lastRenderedPageBreak/>
         <w:t>Introduction</w:t>
       </w:r>
       <w:bookmarkEnd w:id="2"/>
@@ -3262,6 +3262,7 @@
         </w:rPr>
       </w:pPr>
       <w:bookmarkStart w:id="3" w:name="_Toc272361128"/>
+      <w:proofErr w:type="gramStart"/>
       <w:r>
         <w:rPr>
           <w:rFonts w:ascii="Times New Roman" w:hAnsi="Times New Roman" w:cs="Times New Roman"/>
@@ -3270,6 +3271,7 @@
         <w:t>Problem Definition.</w:t>
       </w:r>
       <w:bookmarkEnd w:id="3"/>
+      <w:proofErr w:type="gramEnd"/>
     </w:p>
     <w:p>
       <w:pPr>
@@ -3362,6 +3364,7 @@
         </w:rPr>
       </w:pPr>
       <w:bookmarkStart w:id="5" w:name="_Toc272361130"/>
+      <w:proofErr w:type="gramStart"/>
       <w:r>
         <w:rPr>
           <w:rFonts w:ascii="Times New Roman" w:hAnsi="Times New Roman" w:cs="Times New Roman"/>
@@ -3370,6 +3373,7 @@
         <w:t>Terminology - Definitions, acronyms, and abbreviations.</w:t>
       </w:r>
       <w:bookmarkEnd w:id="5"/>
+      <w:proofErr w:type="gramEnd"/>
     </w:p>
     <w:p>
       <w:pPr>
@@ -3384,7 +3388,7 @@
         <w:tblStyle w:val="TableGrid"/>
         <w:tblW w:w="0" w:type="auto"/>
         <w:tblInd w:w="648" w:type="dxa"/>
-        <w:tblLook w:val="04A0" w:firstRow="1" w:lastRow="0" w:firstColumn="1" w:lastColumn="0" w:noHBand="0" w:noVBand="1"/>
+        <w:tblLook w:val="04A0"/>
       </w:tblPr>
       <w:tblGrid>
         <w:gridCol w:w="2250"/>
@@ -3699,6 +3703,7 @@
         <w:rPr>
           <w:rFonts w:ascii="Times New Roman" w:hAnsi="Times New Roman" w:cs="Times New Roman"/>
         </w:rPr>
+        <w:lastRenderedPageBreak/>
         <w:t>In Section 4</w:t>
       </w:r>
     </w:p>
@@ -4012,6 +4017,7 @@
         <w:rPr>
           <w:rFonts w:cs="Times New Roman"/>
         </w:rPr>
+        <w:lastRenderedPageBreak/>
         <w:t>Current System</w:t>
       </w:r>
       <w:bookmarkEnd w:id="7"/>
@@ -4049,7 +4055,35 @@
         <w:rPr>
           <w:rFonts w:ascii="Times New Roman" w:hAnsi="Times New Roman" w:cs="Times New Roman"/>
         </w:rPr>
-        <w:t>The earliest form of recycling that comes to mind, is not the big blue bins I have sitting in front of my yard as I write this. Rather, it is being 8 years old and standing in front of a supermarket with a very slow line of about 15 people in front of me. These 15 people had about 4 huge trash bags of nothing but aluminum soda cans that they slowly pushed into a machine, one by one. The ultimate goal you was to collect 5 cents per can.</w:t>
+        <w:t xml:space="preserve">The earliest form of recycling that comes to </w:t>
+      </w:r>
+      <w:proofErr w:type="gramStart"/>
+      <w:r>
+        <w:rPr>
+          <w:rFonts w:ascii="Times New Roman" w:hAnsi="Times New Roman" w:cs="Times New Roman"/>
+        </w:rPr>
+        <w:t>mind,</w:t>
+      </w:r>
+      <w:proofErr w:type="gramEnd"/>
+      <w:r>
+        <w:rPr>
+          <w:rFonts w:ascii="Times New Roman" w:hAnsi="Times New Roman" w:cs="Times New Roman"/>
+        </w:rPr>
+        <w:t xml:space="preserve"> is not the big blue bins I have sitting in front of my yard as I write this. Rather, it is being 8 years old and standing in front of a supermarket with a very slow line of about 15 people in front of me. These 15 people had about 4 huge trash bags of nothing but aluminum soda cans that they slowly pushed into a machine, one by one. The ultimate goal you </w:t>
+      </w:r>
+      <w:proofErr w:type="gramStart"/>
+      <w:r>
+        <w:rPr>
+          <w:rFonts w:ascii="Times New Roman" w:hAnsi="Times New Roman" w:cs="Times New Roman"/>
+        </w:rPr>
+        <w:t>was</w:t>
+      </w:r>
+      <w:proofErr w:type="gramEnd"/>
+      <w:r>
+        <w:rPr>
+          <w:rFonts w:ascii="Times New Roman" w:hAnsi="Times New Roman" w:cs="Times New Roman"/>
+        </w:rPr>
+        <w:t xml:space="preserve"> to collect 5 cents per can.</w:t>
       </w:r>
     </w:p>
     <w:p>
@@ -4255,6 +4289,7 @@
         <w:rPr>
           <w:rFonts w:cs="Times New Roman"/>
         </w:rPr>
+        <w:lastRenderedPageBreak/>
         <w:t>Project Plan</w:t>
       </w:r>
       <w:bookmarkEnd w:id="8"/>
@@ -4305,7 +4340,15 @@
         <w:ind w:left="720"/>
       </w:pPr>
       <w:r>
-        <w:t>Monica del Prado will work on user scenarios and use cases.</w:t>
+        <w:t xml:space="preserve">Monica </w:t>
+      </w:r>
+      <w:proofErr w:type="gramStart"/>
+      <w:r>
+        <w:t>del</w:t>
+      </w:r>
+      <w:proofErr w:type="gramEnd"/>
+      <w:r>
+        <w:t xml:space="preserve"> Prado will work on user scenarios and use cases.</w:t>
       </w:r>
     </w:p>
     <w:p>
@@ -4329,7 +4372,15 @@
         <w:ind w:left="720"/>
       </w:pPr>
       <w:r>
-        <w:t xml:space="preserve">Monica del Prado will work on </w:t>
+        <w:t xml:space="preserve">Monica </w:t>
+      </w:r>
+      <w:proofErr w:type="gramStart"/>
+      <w:r>
+        <w:t>del</w:t>
+      </w:r>
+      <w:proofErr w:type="gramEnd"/>
+      <w:r>
+        <w:t xml:space="preserve"> Prado will work on </w:t>
       </w:r>
     </w:p>
     <w:p>
@@ -4406,6 +4457,7 @@
         <w:rPr>
           <w:rFonts w:cs="Times New Roman"/>
         </w:rPr>
+        <w:lastRenderedPageBreak/>
         <w:t>Proposed System Requirements</w:t>
       </w:r>
       <w:bookmarkEnd w:id="12"/>
@@ -4665,18 +4717,40 @@
     <w:tbl>
       <w:tblPr>
         <w:tblStyle w:val="TableGrid"/>
-        <w:tblW w:w="9270" w:type="dxa"/>
-        <w:tblInd w:w="828" w:type="dxa"/>
-        <w:tblLook w:val="04A0" w:firstRow="1" w:lastRow="0" w:firstColumn="1" w:lastColumn="0" w:noHBand="0" w:noVBand="1"/>
+        <w:tblW w:w="9000" w:type="dxa"/>
+        <w:tblInd w:w="18" w:type="dxa"/>
+        <w:tblLook w:val="04A0"/>
       </w:tblPr>
       <w:tblGrid>
+        <w:gridCol w:w="1350"/>
         <w:gridCol w:w="1710"/>
         <w:gridCol w:w="2946"/>
-        <w:gridCol w:w="4614"/>
+        <w:gridCol w:w="2994"/>
       </w:tblGrid>
       <w:tr>
         <w:tc>
           <w:tcPr>
+            <w:tcW w:w="1350" w:type="dxa"/>
+          </w:tcPr>
+          <w:p>
+            <w:pPr>
+              <w:spacing w:line="360" w:lineRule="auto"/>
+              <w:rPr>
+                <w:rFonts w:ascii="Times New Roman" w:hAnsi="Times New Roman"/>
+                <w:b/>
+              </w:rPr>
+            </w:pPr>
+            <w:r>
+              <w:rPr>
+                <w:rFonts w:ascii="Times New Roman" w:hAnsi="Times New Roman"/>
+                <w:b/>
+              </w:rPr>
+              <w:t>Scenario ID</w:t>
+            </w:r>
+          </w:p>
+        </w:tc>
+        <w:tc>
+          <w:tcPr>
             <w:tcW w:w="1710" w:type="dxa"/>
           </w:tcPr>
           <w:p>
@@ -4719,7 +4793,7 @@
         </w:tc>
         <w:tc>
           <w:tcPr>
-            <w:tcW w:w="4614" w:type="dxa"/>
+            <w:tcW w:w="2994" w:type="dxa"/>
           </w:tcPr>
           <w:p>
             <w:pPr>
@@ -4745,6 +4819,25 @@
         </w:trPr>
         <w:tc>
           <w:tcPr>
+            <w:tcW w:w="1350" w:type="dxa"/>
+          </w:tcPr>
+          <w:p>
+            <w:pPr>
+              <w:spacing w:line="360" w:lineRule="auto"/>
+              <w:rPr>
+                <w:rFonts w:ascii="Times New Roman" w:hAnsi="Times New Roman"/>
+              </w:rPr>
+            </w:pPr>
+            <w:r>
+              <w:rPr>
+                <w:rFonts w:ascii="Times New Roman" w:hAnsi="Times New Roman"/>
+              </w:rPr>
+              <w:t>US1001</w:t>
+            </w:r>
+          </w:p>
+        </w:tc>
+        <w:tc>
+          <w:tcPr>
             <w:tcW w:w="1710" w:type="dxa"/>
           </w:tcPr>
           <w:p>
@@ -4777,62 +4870,40 @@
               <w:rPr>
                 <w:rFonts w:ascii="Times New Roman" w:hAnsi="Times New Roman"/>
               </w:rPr>
-              <w:t>A user that is not registered in the system, access</w:t>
-            </w:r>
-            <w:r>
-              <w:rPr>
-                <w:rFonts w:ascii="Times New Roman" w:hAnsi="Times New Roman"/>
-              </w:rPr>
-              <w:t>es</w:t>
-            </w:r>
-            <w:r>
-              <w:rPr>
-                <w:rFonts w:ascii="Times New Roman" w:hAnsi="Times New Roman"/>
-              </w:rPr>
-              <w:t xml:space="preserve"> the website or mobile application and has the ability to create an account.</w:t>
-            </w:r>
-          </w:p>
-        </w:tc>
-        <w:tc>
-          <w:tcPr>
-            <w:tcW w:w="4614" w:type="dxa"/>
-          </w:tcPr>
-          <w:p>
-            <w:pPr>
-              <w:spacing w:line="360" w:lineRule="auto"/>
-              <w:rPr>
-                <w:rFonts w:ascii="Times New Roman" w:hAnsi="Times New Roman"/>
-              </w:rPr>
-            </w:pPr>
-            <w:r>
-              <w:rPr>
-                <w:rFonts w:ascii="Times New Roman" w:hAnsi="Times New Roman"/>
-              </w:rPr>
-              <w:t>The us</w:t>
-            </w:r>
-            <w:r>
-              <w:rPr>
-                <w:rFonts w:ascii="Times New Roman" w:hAnsi="Times New Roman"/>
-              </w:rPr>
-              <w:t>er opens the registration form o</w:t>
-            </w:r>
-            <w:r>
-              <w:rPr>
-                <w:rFonts w:ascii="Times New Roman" w:hAnsi="Times New Roman"/>
-              </w:rPr>
-              <w:t xml:space="preserve">n the Home Page, inputs personal information such as first and last name, email, and selects a </w:t>
-            </w:r>
-            <w:r>
-              <w:rPr>
-                <w:rFonts w:ascii="Times New Roman" w:hAnsi="Times New Roman"/>
-              </w:rPr>
-              <w:t xml:space="preserve">username and </w:t>
-            </w:r>
-            <w:r>
-              <w:rPr>
-                <w:rFonts w:ascii="Times New Roman" w:hAnsi="Times New Roman"/>
-              </w:rPr>
-              <w:t>password and creates the account.</w:t>
+              <w:t xml:space="preserve">A user that is not registered in the </w:t>
+            </w:r>
+            <w:proofErr w:type="gramStart"/>
+            <w:r>
+              <w:rPr>
+                <w:rFonts w:ascii="Times New Roman" w:hAnsi="Times New Roman"/>
+              </w:rPr>
+              <w:t>system,</w:t>
+            </w:r>
+            <w:proofErr w:type="gramEnd"/>
+            <w:r>
+              <w:rPr>
+                <w:rFonts w:ascii="Times New Roman" w:hAnsi="Times New Roman"/>
+              </w:rPr>
+              <w:t xml:space="preserve"> accesses the website or mobile application and has the ability to create an account.</w:t>
+            </w:r>
+          </w:p>
+        </w:tc>
+        <w:tc>
+          <w:tcPr>
+            <w:tcW w:w="2994" w:type="dxa"/>
+          </w:tcPr>
+          <w:p>
+            <w:pPr>
+              <w:spacing w:line="360" w:lineRule="auto"/>
+              <w:rPr>
+                <w:rFonts w:ascii="Times New Roman" w:hAnsi="Times New Roman"/>
+              </w:rPr>
+            </w:pPr>
+            <w:r>
+              <w:rPr>
+                <w:rFonts w:ascii="Times New Roman" w:hAnsi="Times New Roman"/>
+              </w:rPr>
+              <w:t>The user opens the registration form on the Home Page, inputs personal information such as first and last name, email, and selects a username and password and creates the account.</w:t>
             </w:r>
           </w:p>
         </w:tc>
@@ -4840,6 +4911,31 @@
       <w:tr>
         <w:tc>
           <w:tcPr>
+            <w:tcW w:w="1350" w:type="dxa"/>
+          </w:tcPr>
+          <w:p>
+            <w:pPr>
+              <w:spacing w:line="360" w:lineRule="auto"/>
+              <w:rPr>
+                <w:rFonts w:ascii="Times New Roman" w:hAnsi="Times New Roman"/>
+              </w:rPr>
+            </w:pPr>
+            <w:r>
+              <w:rPr>
+                <w:rFonts w:ascii="Times New Roman" w:hAnsi="Times New Roman"/>
+              </w:rPr>
+              <w:t>US100</w:t>
+            </w:r>
+            <w:r>
+              <w:rPr>
+                <w:rFonts w:ascii="Times New Roman" w:hAnsi="Times New Roman"/>
+              </w:rPr>
+              <w:t>2</w:t>
+            </w:r>
+          </w:p>
+        </w:tc>
+        <w:tc>
+          <w:tcPr>
             <w:tcW w:w="1710" w:type="dxa"/>
           </w:tcPr>
           <w:p>
@@ -4887,37 +4983,50 @@
         </w:tc>
         <w:tc>
           <w:tcPr>
-            <w:tcW w:w="4614" w:type="dxa"/>
-          </w:tcPr>
-          <w:p>
-            <w:pPr>
-              <w:spacing w:line="360" w:lineRule="auto"/>
-              <w:rPr>
-                <w:rFonts w:ascii="Times New Roman" w:hAnsi="Times New Roman"/>
-              </w:rPr>
-            </w:pPr>
-            <w:r>
-              <w:rPr>
-                <w:rFonts w:ascii="Times New Roman" w:hAnsi="Times New Roman"/>
-              </w:rPr>
-              <w:t xml:space="preserve">The user enters his/her username and password and after correct validation of the information. The user </w:t>
-            </w:r>
-            <w:r>
-              <w:rPr>
-                <w:rFonts w:ascii="Times New Roman" w:hAnsi="Times New Roman"/>
-              </w:rPr>
-              <w:t>accesses</w:t>
-            </w:r>
-            <w:r>
-              <w:rPr>
-                <w:rFonts w:ascii="Times New Roman" w:hAnsi="Times New Roman"/>
-              </w:rPr>
-              <w:t xml:space="preserve"> the Landing Page</w:t>
+            <w:tcW w:w="2994" w:type="dxa"/>
+          </w:tcPr>
+          <w:p>
+            <w:pPr>
+              <w:spacing w:line="360" w:lineRule="auto"/>
+              <w:rPr>
+                <w:rFonts w:ascii="Times New Roman" w:hAnsi="Times New Roman"/>
+              </w:rPr>
+            </w:pPr>
+            <w:r>
+              <w:rPr>
+                <w:rFonts w:ascii="Times New Roman" w:hAnsi="Times New Roman"/>
+              </w:rPr>
+              <w:t>The user enters his/her username and password and after correct validation of the information. The user accesses the Landing Page</w:t>
             </w:r>
           </w:p>
         </w:tc>
       </w:tr>
       <w:tr>
+        <w:tc>
+          <w:tcPr>
+            <w:tcW w:w="1350" w:type="dxa"/>
+          </w:tcPr>
+          <w:p>
+            <w:pPr>
+              <w:spacing w:line="360" w:lineRule="auto"/>
+              <w:rPr>
+                <w:rFonts w:ascii="Times New Roman" w:hAnsi="Times New Roman"/>
+              </w:rPr>
+            </w:pPr>
+            <w:r>
+              <w:rPr>
+                <w:rFonts w:ascii="Times New Roman" w:hAnsi="Times New Roman"/>
+              </w:rPr>
+              <w:t>US100</w:t>
+            </w:r>
+            <w:r>
+              <w:rPr>
+                <w:rFonts w:ascii="Times New Roman" w:hAnsi="Times New Roman"/>
+              </w:rPr>
+              <w:t>3</w:t>
+            </w:r>
+          </w:p>
+        </w:tc>
         <w:tc>
           <w:tcPr>
             <w:tcW w:w="1710" w:type="dxa"/>
@@ -4955,32 +5064,41 @@
               <w:rPr>
                 <w:rFonts w:ascii="Times New Roman" w:hAnsi="Times New Roman"/>
               </w:rPr>
-              <w:t>A user logs in to the system and has the ability to edit the account profile</w:t>
-            </w:r>
-          </w:p>
-        </w:tc>
-        <w:tc>
-          <w:tcPr>
-            <w:tcW w:w="4614" w:type="dxa"/>
-          </w:tcPr>
-          <w:p>
-            <w:pPr>
-              <w:spacing w:line="360" w:lineRule="auto"/>
-              <w:rPr>
-                <w:rFonts w:ascii="Times New Roman" w:hAnsi="Times New Roman"/>
-              </w:rPr>
-            </w:pPr>
-            <w:r>
-              <w:rPr>
-                <w:rFonts w:ascii="Times New Roman" w:hAnsi="Times New Roman"/>
-              </w:rPr>
-              <w:t>On the Landing Page, the user opens the Edit Profile page where he/she is able to change the information provided when he/she registered the account.</w:t>
-            </w:r>
-            <w:r>
-              <w:rPr>
-                <w:rFonts w:ascii="Times New Roman" w:hAnsi="Times New Roman"/>
-              </w:rPr>
-              <w:t xml:space="preserve"> </w:t>
+              <w:t xml:space="preserve">A user logs in to the system and has the ability to edit the </w:t>
+            </w:r>
+            <w:r>
+              <w:rPr>
+                <w:rFonts w:ascii="Times New Roman" w:hAnsi="Times New Roman"/>
+              </w:rPr>
+              <w:lastRenderedPageBreak/>
+              <w:t>account profile</w:t>
+            </w:r>
+          </w:p>
+        </w:tc>
+        <w:tc>
+          <w:tcPr>
+            <w:tcW w:w="2994" w:type="dxa"/>
+          </w:tcPr>
+          <w:p>
+            <w:pPr>
+              <w:spacing w:line="360" w:lineRule="auto"/>
+              <w:rPr>
+                <w:rFonts w:ascii="Times New Roman" w:hAnsi="Times New Roman"/>
+              </w:rPr>
+            </w:pPr>
+            <w:r>
+              <w:rPr>
+                <w:rFonts w:ascii="Times New Roman" w:hAnsi="Times New Roman"/>
+              </w:rPr>
+              <w:lastRenderedPageBreak/>
+              <w:t xml:space="preserve">On the Landing Page, the user opens the Edit Profile page </w:t>
+            </w:r>
+            <w:r>
+              <w:rPr>
+                <w:rFonts w:ascii="Times New Roman" w:hAnsi="Times New Roman"/>
+              </w:rPr>
+              <w:lastRenderedPageBreak/>
+              <w:t xml:space="preserve">where he/she is able to change the information provided when he/she registered the account. </w:t>
             </w:r>
           </w:p>
         </w:tc>
@@ -4988,6 +5106,32 @@
       <w:tr>
         <w:tc>
           <w:tcPr>
+            <w:tcW w:w="1350" w:type="dxa"/>
+          </w:tcPr>
+          <w:p>
+            <w:pPr>
+              <w:spacing w:line="360" w:lineRule="auto"/>
+              <w:rPr>
+                <w:rFonts w:ascii="Times New Roman" w:hAnsi="Times New Roman"/>
+              </w:rPr>
+            </w:pPr>
+            <w:r>
+              <w:rPr>
+                <w:rFonts w:ascii="Times New Roman" w:hAnsi="Times New Roman"/>
+              </w:rPr>
+              <w:lastRenderedPageBreak/>
+              <w:t>US100</w:t>
+            </w:r>
+            <w:r>
+              <w:rPr>
+                <w:rFonts w:ascii="Times New Roman" w:hAnsi="Times New Roman"/>
+              </w:rPr>
+              <w:t>4</w:t>
+            </w:r>
+          </w:p>
+        </w:tc>
+        <w:tc>
+          <w:tcPr>
             <w:tcW w:w="1710" w:type="dxa"/>
           </w:tcPr>
           <w:p>
@@ -5026,26 +5170,20 @@
         </w:tc>
         <w:tc>
           <w:tcPr>
-            <w:tcW w:w="4614" w:type="dxa"/>
-          </w:tcPr>
-          <w:p>
-            <w:pPr>
-              <w:spacing w:line="360" w:lineRule="auto"/>
-              <w:rPr>
-                <w:rFonts w:ascii="Times New Roman" w:hAnsi="Times New Roman"/>
-              </w:rPr>
-            </w:pPr>
-            <w:r>
-              <w:rPr>
-                <w:rFonts w:ascii="Times New Roman" w:hAnsi="Times New Roman"/>
-              </w:rPr>
-              <w:t>On the Joined Groups page, the user can open the Join a Group page, the user has the ability to search groups by group name</w:t>
-            </w:r>
-            <w:r>
-              <w:rPr>
-                <w:rFonts w:ascii="Times New Roman" w:hAnsi="Times New Roman"/>
-              </w:rPr>
-              <w:t xml:space="preserve"> and see the overall activity of the group (dashboard).</w:t>
+            <w:tcW w:w="2994" w:type="dxa"/>
+          </w:tcPr>
+          <w:p>
+            <w:pPr>
+              <w:spacing w:line="360" w:lineRule="auto"/>
+              <w:rPr>
+                <w:rFonts w:ascii="Times New Roman" w:hAnsi="Times New Roman"/>
+              </w:rPr>
+            </w:pPr>
+            <w:r>
+              <w:rPr>
+                <w:rFonts w:ascii="Times New Roman" w:hAnsi="Times New Roman"/>
+              </w:rPr>
+              <w:t>On the Joined Groups page, the user can open the Join a Group page, the user has the ability to search groups by group name and see the overall activity of the group (dashboard).</w:t>
             </w:r>
           </w:p>
         </w:tc>
@@ -5053,6 +5191,31 @@
       <w:tr>
         <w:tc>
           <w:tcPr>
+            <w:tcW w:w="1350" w:type="dxa"/>
+          </w:tcPr>
+          <w:p>
+            <w:pPr>
+              <w:spacing w:line="360" w:lineRule="auto"/>
+              <w:rPr>
+                <w:rFonts w:ascii="Times New Roman" w:hAnsi="Times New Roman"/>
+              </w:rPr>
+            </w:pPr>
+            <w:r>
+              <w:rPr>
+                <w:rFonts w:ascii="Times New Roman" w:hAnsi="Times New Roman"/>
+              </w:rPr>
+              <w:t>US100</w:t>
+            </w:r>
+            <w:r>
+              <w:rPr>
+                <w:rFonts w:ascii="Times New Roman" w:hAnsi="Times New Roman"/>
+              </w:rPr>
+              <w:t>5</w:t>
+            </w:r>
+          </w:p>
+        </w:tc>
+        <w:tc>
+          <w:tcPr>
             <w:tcW w:w="1710" w:type="dxa"/>
           </w:tcPr>
           <w:p>
@@ -5091,7 +5254,7 @@
         </w:tc>
         <w:tc>
           <w:tcPr>
-            <w:tcW w:w="4614" w:type="dxa"/>
+            <w:tcW w:w="2994" w:type="dxa"/>
           </w:tcPr>
           <w:p>
             <w:pPr>
@@ -5112,6 +5275,31 @@
       <w:tr>
         <w:tc>
           <w:tcPr>
+            <w:tcW w:w="1350" w:type="dxa"/>
+          </w:tcPr>
+          <w:p>
+            <w:pPr>
+              <w:spacing w:line="360" w:lineRule="auto"/>
+              <w:rPr>
+                <w:rFonts w:ascii="Times New Roman" w:hAnsi="Times New Roman"/>
+              </w:rPr>
+            </w:pPr>
+            <w:r>
+              <w:rPr>
+                <w:rFonts w:ascii="Times New Roman" w:hAnsi="Times New Roman"/>
+              </w:rPr>
+              <w:t>US100</w:t>
+            </w:r>
+            <w:r>
+              <w:rPr>
+                <w:rFonts w:ascii="Times New Roman" w:hAnsi="Times New Roman"/>
+              </w:rPr>
+              <w:t>6</w:t>
+            </w:r>
+          </w:p>
+        </w:tc>
+        <w:tc>
+          <w:tcPr>
             <w:tcW w:w="1710" w:type="dxa"/>
           </w:tcPr>
           <w:p>
@@ -5144,38 +5332,26 @@
               <w:rPr>
                 <w:rFonts w:ascii="Times New Roman" w:hAnsi="Times New Roman"/>
               </w:rPr>
-              <w:t>A user can check his/her recycling activity</w:t>
-            </w:r>
-            <w:r>
-              <w:rPr>
-                <w:rFonts w:ascii="Times New Roman" w:hAnsi="Times New Roman"/>
-              </w:rPr>
-              <w:t>.</w:t>
-            </w:r>
-          </w:p>
-        </w:tc>
-        <w:tc>
-          <w:tcPr>
-            <w:tcW w:w="4614" w:type="dxa"/>
-          </w:tcPr>
-          <w:p>
-            <w:pPr>
-              <w:spacing w:line="360" w:lineRule="auto"/>
-              <w:rPr>
-                <w:rFonts w:ascii="Times New Roman" w:hAnsi="Times New Roman"/>
-              </w:rPr>
-            </w:pPr>
-            <w:r>
-              <w:rPr>
-                <w:rFonts w:ascii="Times New Roman" w:hAnsi="Times New Roman"/>
-              </w:rPr>
-              <w:t>On the Landing Page, the user has the ability to open My Efforts page and it will display their individual recycling efforts.</w:t>
-            </w:r>
-            <w:r>
-              <w:rPr>
-                <w:rFonts w:ascii="Times New Roman" w:hAnsi="Times New Roman"/>
-              </w:rPr>
-              <w:t xml:space="preserve"> </w:t>
+              <w:t>A user can check his/her recycling activity.</w:t>
+            </w:r>
+          </w:p>
+        </w:tc>
+        <w:tc>
+          <w:tcPr>
+            <w:tcW w:w="2994" w:type="dxa"/>
+          </w:tcPr>
+          <w:p>
+            <w:pPr>
+              <w:spacing w:line="360" w:lineRule="auto"/>
+              <w:rPr>
+                <w:rFonts w:ascii="Times New Roman" w:hAnsi="Times New Roman"/>
+              </w:rPr>
+            </w:pPr>
+            <w:r>
+              <w:rPr>
+                <w:rFonts w:ascii="Times New Roman" w:hAnsi="Times New Roman"/>
+              </w:rPr>
+              <w:t xml:space="preserve">On the Landing Page, the user has the ability to open My Efforts page and it will display their individual recycling efforts. </w:t>
             </w:r>
           </w:p>
         </w:tc>
@@ -5183,6 +5359,31 @@
       <w:tr>
         <w:tc>
           <w:tcPr>
+            <w:tcW w:w="1350" w:type="dxa"/>
+          </w:tcPr>
+          <w:p>
+            <w:pPr>
+              <w:spacing w:line="360" w:lineRule="auto"/>
+              <w:rPr>
+                <w:rFonts w:ascii="Times New Roman" w:hAnsi="Times New Roman"/>
+              </w:rPr>
+            </w:pPr>
+            <w:r>
+              <w:rPr>
+                <w:rFonts w:ascii="Times New Roman" w:hAnsi="Times New Roman"/>
+              </w:rPr>
+              <w:t>US100</w:t>
+            </w:r>
+            <w:r>
+              <w:rPr>
+                <w:rFonts w:ascii="Times New Roman" w:hAnsi="Times New Roman"/>
+              </w:rPr>
+              <w:t>7</w:t>
+            </w:r>
+          </w:p>
+        </w:tc>
+        <w:tc>
+          <w:tcPr>
             <w:tcW w:w="1710" w:type="dxa"/>
           </w:tcPr>
           <w:p>
@@ -5215,25 +5416,13 @@
               <w:rPr>
                 <w:rFonts w:ascii="Times New Roman" w:hAnsi="Times New Roman"/>
               </w:rPr>
-              <w:t>A user can search items he/she has recycled</w:t>
-            </w:r>
-            <w:r>
-              <w:rPr>
-                <w:rFonts w:ascii="Times New Roman" w:hAnsi="Times New Roman"/>
-              </w:rPr>
-              <w:t xml:space="preserve"> by name, SKU, and description</w:t>
-            </w:r>
-            <w:r>
-              <w:rPr>
-                <w:rFonts w:ascii="Times New Roman" w:hAnsi="Times New Roman"/>
-              </w:rPr>
-              <w:t>.</w:t>
-            </w:r>
-          </w:p>
-        </w:tc>
-        <w:tc>
-          <w:tcPr>
-            <w:tcW w:w="4614" w:type="dxa"/>
+              <w:t>A user can search items he/she has recycled by name, SKU, and description.</w:t>
+            </w:r>
+          </w:p>
+        </w:tc>
+        <w:tc>
+          <w:tcPr>
+            <w:tcW w:w="2994" w:type="dxa"/>
           </w:tcPr>
           <w:p>
             <w:pPr>
@@ -5254,6 +5443,31 @@
       <w:tr>
         <w:tc>
           <w:tcPr>
+            <w:tcW w:w="1350" w:type="dxa"/>
+          </w:tcPr>
+          <w:p>
+            <w:pPr>
+              <w:spacing w:line="360" w:lineRule="auto"/>
+              <w:rPr>
+                <w:rFonts w:ascii="Times New Roman" w:hAnsi="Times New Roman"/>
+              </w:rPr>
+            </w:pPr>
+            <w:r>
+              <w:rPr>
+                <w:rFonts w:ascii="Times New Roman" w:hAnsi="Times New Roman"/>
+              </w:rPr>
+              <w:t>US100</w:t>
+            </w:r>
+            <w:r>
+              <w:rPr>
+                <w:rFonts w:ascii="Times New Roman" w:hAnsi="Times New Roman"/>
+              </w:rPr>
+              <w:t>8</w:t>
+            </w:r>
+          </w:p>
+        </w:tc>
+        <w:tc>
+          <w:tcPr>
             <w:tcW w:w="1710" w:type="dxa"/>
           </w:tcPr>
           <w:p>
@@ -5292,50 +5506,20 @@
         </w:tc>
         <w:tc>
           <w:tcPr>
-            <w:tcW w:w="4614" w:type="dxa"/>
-          </w:tcPr>
-          <w:p>
-            <w:pPr>
-              <w:spacing w:line="360" w:lineRule="auto"/>
-              <w:rPr>
-                <w:rFonts w:ascii="Times New Roman" w:hAnsi="Times New Roman"/>
-              </w:rPr>
-            </w:pPr>
-            <w:r>
-              <w:rPr>
-                <w:rFonts w:ascii="Times New Roman" w:hAnsi="Times New Roman"/>
-              </w:rPr>
-              <w:t xml:space="preserve">On </w:t>
-            </w:r>
-            <w:r>
-              <w:rPr>
-                <w:rFonts w:ascii="Times New Roman" w:hAnsi="Times New Roman"/>
-              </w:rPr>
-              <w:t xml:space="preserve">the Landing Page, the user can access the My Groups </w:t>
-            </w:r>
-            <w:r>
-              <w:rPr>
-                <w:rFonts w:ascii="Times New Roman" w:hAnsi="Times New Roman"/>
-              </w:rPr>
-              <w:t>p</w:t>
-            </w:r>
-            <w:r>
-              <w:rPr>
-                <w:rFonts w:ascii="Times New Roman" w:hAnsi="Times New Roman"/>
-              </w:rPr>
-              <w:t xml:space="preserve">age, </w:t>
-            </w:r>
-            <w:r>
-              <w:rPr>
-                <w:rFonts w:ascii="Times New Roman" w:hAnsi="Times New Roman"/>
-              </w:rPr>
-              <w:t xml:space="preserve">and open </w:t>
-            </w:r>
-            <w:r>
-              <w:rPr>
-                <w:rFonts w:ascii="Times New Roman" w:hAnsi="Times New Roman"/>
-              </w:rPr>
-              <w:t>Create My Group page and registers a new company, school, or other type of participant group.</w:t>
+            <w:tcW w:w="2994" w:type="dxa"/>
+          </w:tcPr>
+          <w:p>
+            <w:pPr>
+              <w:spacing w:line="360" w:lineRule="auto"/>
+              <w:rPr>
+                <w:rFonts w:ascii="Times New Roman" w:hAnsi="Times New Roman"/>
+              </w:rPr>
+            </w:pPr>
+            <w:r>
+              <w:rPr>
+                <w:rFonts w:ascii="Times New Roman" w:hAnsi="Times New Roman"/>
+              </w:rPr>
+              <w:t>On the Landing Page, the user can access the My Groups page, and open Create My Group page and registers a new company, school, or other type of participant group.</w:t>
             </w:r>
           </w:p>
         </w:tc>
@@ -5343,6 +5527,31 @@
       <w:tr>
         <w:tc>
           <w:tcPr>
+            <w:tcW w:w="1350" w:type="dxa"/>
+          </w:tcPr>
+          <w:p>
+            <w:pPr>
+              <w:spacing w:line="360" w:lineRule="auto"/>
+              <w:rPr>
+                <w:rFonts w:ascii="Times New Roman" w:hAnsi="Times New Roman"/>
+              </w:rPr>
+            </w:pPr>
+            <w:r>
+              <w:rPr>
+                <w:rFonts w:ascii="Times New Roman" w:hAnsi="Times New Roman"/>
+              </w:rPr>
+              <w:t>US100</w:t>
+            </w:r>
+            <w:r>
+              <w:rPr>
+                <w:rFonts w:ascii="Times New Roman" w:hAnsi="Times New Roman"/>
+              </w:rPr>
+              <w:t>9</w:t>
+            </w:r>
+          </w:p>
+        </w:tc>
+        <w:tc>
+          <w:tcPr>
             <w:tcW w:w="1710" w:type="dxa"/>
           </w:tcPr>
           <w:p>
@@ -5381,7 +5590,7 @@
         </w:tc>
         <w:tc>
           <w:tcPr>
-            <w:tcW w:w="4614" w:type="dxa"/>
+            <w:tcW w:w="2994" w:type="dxa"/>
           </w:tcPr>
           <w:p>
             <w:pPr>
@@ -5402,6 +5611,31 @@
       <w:tr>
         <w:tc>
           <w:tcPr>
+            <w:tcW w:w="1350" w:type="dxa"/>
+          </w:tcPr>
+          <w:p>
+            <w:pPr>
+              <w:spacing w:line="360" w:lineRule="auto"/>
+              <w:rPr>
+                <w:rFonts w:ascii="Times New Roman" w:hAnsi="Times New Roman"/>
+              </w:rPr>
+            </w:pPr>
+            <w:r>
+              <w:rPr>
+                <w:rFonts w:ascii="Times New Roman" w:hAnsi="Times New Roman"/>
+              </w:rPr>
+              <w:t>US10</w:t>
+            </w:r>
+            <w:r>
+              <w:rPr>
+                <w:rFonts w:ascii="Times New Roman" w:hAnsi="Times New Roman"/>
+              </w:rPr>
+              <w:t>10</w:t>
+            </w:r>
+          </w:p>
+        </w:tc>
+        <w:tc>
+          <w:tcPr>
             <w:tcW w:w="1710" w:type="dxa"/>
           </w:tcPr>
           <w:p>
@@ -5434,25 +5668,33 @@
               <w:rPr>
                 <w:rFonts w:ascii="Times New Roman" w:hAnsi="Times New Roman"/>
               </w:rPr>
-              <w:t>A user can log recycling actions for a specific group.</w:t>
-            </w:r>
-          </w:p>
-        </w:tc>
-        <w:tc>
-          <w:tcPr>
-            <w:tcW w:w="4614" w:type="dxa"/>
-          </w:tcPr>
-          <w:p>
-            <w:pPr>
-              <w:spacing w:line="360" w:lineRule="auto"/>
-              <w:rPr>
-                <w:rFonts w:ascii="Times New Roman" w:hAnsi="Times New Roman"/>
-              </w:rPr>
-            </w:pPr>
-            <w:r>
-              <w:rPr>
-                <w:rFonts w:ascii="Times New Roman" w:hAnsi="Times New Roman"/>
-              </w:rPr>
+              <w:t xml:space="preserve">A user can log recycling </w:t>
+            </w:r>
+            <w:r>
+              <w:rPr>
+                <w:rFonts w:ascii="Times New Roman" w:hAnsi="Times New Roman"/>
+              </w:rPr>
+              <w:lastRenderedPageBreak/>
+              <w:t>actions for a specific group.</w:t>
+            </w:r>
+          </w:p>
+        </w:tc>
+        <w:tc>
+          <w:tcPr>
+            <w:tcW w:w="2994" w:type="dxa"/>
+          </w:tcPr>
+          <w:p>
+            <w:pPr>
+              <w:spacing w:line="360" w:lineRule="auto"/>
+              <w:rPr>
+                <w:rFonts w:ascii="Times New Roman" w:hAnsi="Times New Roman"/>
+              </w:rPr>
+            </w:pPr>
+            <w:r>
+              <w:rPr>
+                <w:rFonts w:ascii="Times New Roman" w:hAnsi="Times New Roman"/>
+              </w:rPr>
+              <w:lastRenderedPageBreak/>
               <w:t>ONLY ON MOBILE APP</w:t>
             </w:r>
           </w:p>
@@ -5461,6 +5703,26 @@
       <w:tr>
         <w:tc>
           <w:tcPr>
+            <w:tcW w:w="1350" w:type="dxa"/>
+          </w:tcPr>
+          <w:p>
+            <w:pPr>
+              <w:spacing w:line="360" w:lineRule="auto"/>
+              <w:rPr>
+                <w:rFonts w:ascii="Times New Roman" w:hAnsi="Times New Roman"/>
+              </w:rPr>
+            </w:pPr>
+            <w:r>
+              <w:rPr>
+                <w:rFonts w:ascii="Times New Roman" w:hAnsi="Times New Roman"/>
+              </w:rPr>
+              <w:lastRenderedPageBreak/>
+              <w:t>US1011</w:t>
+            </w:r>
+          </w:p>
+        </w:tc>
+        <w:tc>
+          <w:tcPr>
             <w:tcW w:w="1710" w:type="dxa"/>
           </w:tcPr>
           <w:p>
@@ -5499,32 +5761,20 @@
         </w:tc>
         <w:tc>
           <w:tcPr>
-            <w:tcW w:w="4614" w:type="dxa"/>
-          </w:tcPr>
-          <w:p>
-            <w:pPr>
-              <w:spacing w:line="360" w:lineRule="auto"/>
-              <w:rPr>
-                <w:rFonts w:ascii="Times New Roman" w:hAnsi="Times New Roman"/>
-              </w:rPr>
-            </w:pPr>
-            <w:r>
-              <w:rPr>
-                <w:rFonts w:ascii="Times New Roman" w:hAnsi="Times New Roman"/>
-              </w:rPr>
-              <w:t>On the Landing Page, the user has the ability to open the Recycling Locations page</w:t>
-            </w:r>
-            <w:r>
-              <w:rPr>
-                <w:rFonts w:ascii="Times New Roman" w:hAnsi="Times New Roman"/>
-              </w:rPr>
-              <w:t xml:space="preserve"> and search recycling centers </w:t>
-            </w:r>
-            <w:r>
-              <w:rPr>
-                <w:rFonts w:ascii="Times New Roman" w:hAnsi="Times New Roman"/>
-              </w:rPr>
-              <w:t>nearby to his/her location.</w:t>
+            <w:tcW w:w="2994" w:type="dxa"/>
+          </w:tcPr>
+          <w:p>
+            <w:pPr>
+              <w:spacing w:line="360" w:lineRule="auto"/>
+              <w:rPr>
+                <w:rFonts w:ascii="Times New Roman" w:hAnsi="Times New Roman"/>
+              </w:rPr>
+            </w:pPr>
+            <w:r>
+              <w:rPr>
+                <w:rFonts w:ascii="Times New Roman" w:hAnsi="Times New Roman"/>
+              </w:rPr>
+              <w:t>On the Landing Page, the user has the ability to open the Recycling Locations page and search recycling centers nearby to his/her location.</w:t>
             </w:r>
           </w:p>
         </w:tc>
@@ -5532,6 +5782,31 @@
       <w:tr>
         <w:tc>
           <w:tcPr>
+            <w:tcW w:w="1350" w:type="dxa"/>
+          </w:tcPr>
+          <w:p>
+            <w:pPr>
+              <w:spacing w:line="360" w:lineRule="auto"/>
+              <w:rPr>
+                <w:rFonts w:ascii="Times New Roman" w:hAnsi="Times New Roman"/>
+              </w:rPr>
+            </w:pPr>
+            <w:r>
+              <w:rPr>
+                <w:rFonts w:ascii="Times New Roman" w:hAnsi="Times New Roman"/>
+              </w:rPr>
+              <w:t>US10</w:t>
+            </w:r>
+            <w:r>
+              <w:rPr>
+                <w:rFonts w:ascii="Times New Roman" w:hAnsi="Times New Roman"/>
+              </w:rPr>
+              <w:t>12</w:t>
+            </w:r>
+          </w:p>
+        </w:tc>
+        <w:tc>
+          <w:tcPr>
             <w:tcW w:w="1710" w:type="dxa"/>
           </w:tcPr>
           <w:p>
@@ -5564,19 +5839,13 @@
               <w:rPr>
                 <w:rFonts w:ascii="Times New Roman" w:hAnsi="Times New Roman"/>
               </w:rPr>
-              <w:t>A registered user can ad</w:t>
-            </w:r>
-            <w:r>
-              <w:rPr>
-                <w:rFonts w:ascii="Times New Roman" w:hAnsi="Times New Roman"/>
-              </w:rPr>
-              <w:t>d new recyclable items.</w:t>
-            </w:r>
-          </w:p>
-        </w:tc>
-        <w:tc>
-          <w:tcPr>
-            <w:tcW w:w="4614" w:type="dxa"/>
+              <w:t>A registered user can add new recyclable items.</w:t>
+            </w:r>
+          </w:p>
+        </w:tc>
+        <w:tc>
+          <w:tcPr>
+            <w:tcW w:w="2994" w:type="dxa"/>
           </w:tcPr>
           <w:p>
             <w:pPr>
@@ -5597,6 +5866,31 @@
       <w:tr>
         <w:tc>
           <w:tcPr>
+            <w:tcW w:w="1350" w:type="dxa"/>
+          </w:tcPr>
+          <w:p>
+            <w:pPr>
+              <w:spacing w:line="360" w:lineRule="auto"/>
+              <w:rPr>
+                <w:rFonts w:ascii="Times New Roman" w:hAnsi="Times New Roman"/>
+              </w:rPr>
+            </w:pPr>
+            <w:r>
+              <w:rPr>
+                <w:rFonts w:ascii="Times New Roman" w:hAnsi="Times New Roman"/>
+              </w:rPr>
+              <w:t>US10</w:t>
+            </w:r>
+            <w:r>
+              <w:rPr>
+                <w:rFonts w:ascii="Times New Roman" w:hAnsi="Times New Roman"/>
+              </w:rPr>
+              <w:t>13</w:t>
+            </w:r>
+          </w:p>
+        </w:tc>
+        <w:tc>
+          <w:tcPr>
             <w:tcW w:w="1710" w:type="dxa"/>
           </w:tcPr>
           <w:p>
@@ -5635,26 +5929,20 @@
         </w:tc>
         <w:tc>
           <w:tcPr>
-            <w:tcW w:w="4614" w:type="dxa"/>
-          </w:tcPr>
-          <w:p>
-            <w:pPr>
-              <w:spacing w:line="360" w:lineRule="auto"/>
-              <w:rPr>
-                <w:rFonts w:ascii="Times New Roman" w:hAnsi="Times New Roman"/>
-              </w:rPr>
-            </w:pPr>
-            <w:r>
-              <w:rPr>
-                <w:rFonts w:ascii="Times New Roman" w:hAnsi="Times New Roman"/>
-              </w:rPr>
-              <w:t xml:space="preserve">On the Landing Page, the user opens the Joined Groups page and has the ability to </w:t>
-            </w:r>
-            <w:r>
-              <w:rPr>
-                <w:rFonts w:ascii="Times New Roman" w:hAnsi="Times New Roman"/>
-              </w:rPr>
-              <w:t>view an overall dashboard with the contribution of each group.</w:t>
+            <w:tcW w:w="2994" w:type="dxa"/>
+          </w:tcPr>
+          <w:p>
+            <w:pPr>
+              <w:spacing w:line="360" w:lineRule="auto"/>
+              <w:rPr>
+                <w:rFonts w:ascii="Times New Roman" w:hAnsi="Times New Roman"/>
+              </w:rPr>
+            </w:pPr>
+            <w:r>
+              <w:rPr>
+                <w:rFonts w:ascii="Times New Roman" w:hAnsi="Times New Roman"/>
+              </w:rPr>
+              <w:t>On the Landing Page, the user opens the Joined Groups page and has the ability to view an overall dashboard with the contribution of each group.</w:t>
             </w:r>
           </w:p>
         </w:tc>
@@ -5662,6 +5950,31 @@
       <w:tr>
         <w:tc>
           <w:tcPr>
+            <w:tcW w:w="1350" w:type="dxa"/>
+          </w:tcPr>
+          <w:p>
+            <w:pPr>
+              <w:spacing w:line="360" w:lineRule="auto"/>
+              <w:rPr>
+                <w:rFonts w:ascii="Times New Roman" w:hAnsi="Times New Roman"/>
+              </w:rPr>
+            </w:pPr>
+            <w:r>
+              <w:rPr>
+                <w:rFonts w:ascii="Times New Roman" w:hAnsi="Times New Roman"/>
+              </w:rPr>
+              <w:t>US10</w:t>
+            </w:r>
+            <w:r>
+              <w:rPr>
+                <w:rFonts w:ascii="Times New Roman" w:hAnsi="Times New Roman"/>
+              </w:rPr>
+              <w:t>14</w:t>
+            </w:r>
+          </w:p>
+        </w:tc>
+        <w:tc>
+          <w:tcPr>
             <w:tcW w:w="1710" w:type="dxa"/>
           </w:tcPr>
           <w:p>
@@ -5700,50 +6013,20 @@
         </w:tc>
         <w:tc>
           <w:tcPr>
-            <w:tcW w:w="4614" w:type="dxa"/>
-          </w:tcPr>
-          <w:p>
-            <w:pPr>
-              <w:spacing w:line="360" w:lineRule="auto"/>
-              <w:rPr>
-                <w:rFonts w:ascii="Times New Roman" w:hAnsi="Times New Roman"/>
-              </w:rPr>
-            </w:pPr>
-            <w:r>
-              <w:rPr>
-                <w:rFonts w:ascii="Times New Roman" w:hAnsi="Times New Roman"/>
-              </w:rPr>
-              <w:t xml:space="preserve">On </w:t>
-            </w:r>
-            <w:r>
-              <w:rPr>
-                <w:rFonts w:ascii="Times New Roman" w:hAnsi="Times New Roman"/>
-              </w:rPr>
-              <w:t>the Joined Groups page, the user selects</w:t>
-            </w:r>
-            <w:r>
-              <w:rPr>
-                <w:rFonts w:ascii="Times New Roman" w:hAnsi="Times New Roman"/>
-              </w:rPr>
-              <w:t xml:space="preserve"> a </w:t>
-            </w:r>
-            <w:r>
-              <w:rPr>
-                <w:rFonts w:ascii="Times New Roman" w:hAnsi="Times New Roman"/>
-              </w:rPr>
-              <w:t>group</w:t>
-            </w:r>
-            <w:r>
-              <w:rPr>
-                <w:rFonts w:ascii="Times New Roman" w:hAnsi="Times New Roman"/>
-              </w:rPr>
-              <w:t xml:space="preserve"> and has the ability to view the activity (dashboard and saving ticker) of the selected team</w:t>
-            </w:r>
-            <w:r>
-              <w:rPr>
-                <w:rFonts w:ascii="Times New Roman" w:hAnsi="Times New Roman"/>
-              </w:rPr>
-              <w:t>.</w:t>
+            <w:tcW w:w="2994" w:type="dxa"/>
+          </w:tcPr>
+          <w:p>
+            <w:pPr>
+              <w:spacing w:line="360" w:lineRule="auto"/>
+              <w:rPr>
+                <w:rFonts w:ascii="Times New Roman" w:hAnsi="Times New Roman"/>
+              </w:rPr>
+            </w:pPr>
+            <w:r>
+              <w:rPr>
+                <w:rFonts w:ascii="Times New Roman" w:hAnsi="Times New Roman"/>
+              </w:rPr>
+              <w:t>On the Joined Groups page, the user selects a group and has the ability to view the activity (dashboard and saving ticker) of the selected team.</w:t>
             </w:r>
           </w:p>
         </w:tc>
@@ -5751,7 +6034,7 @@
       <w:tr>
         <w:tc>
           <w:tcPr>
-            <w:tcW w:w="1710" w:type="dxa"/>
+            <w:tcW w:w="1350" w:type="dxa"/>
           </w:tcPr>
           <w:p>
             <w:pPr>
@@ -5767,6 +6050,34 @@
               <w:rPr>
                 <w:rFonts w:ascii="Times New Roman" w:hAnsi="Times New Roman"/>
               </w:rPr>
+              <w:t>US10</w:t>
+            </w:r>
+            <w:r>
+              <w:rPr>
+                <w:rFonts w:ascii="Times New Roman" w:hAnsi="Times New Roman"/>
+              </w:rPr>
+              <w:t>15</w:t>
+            </w:r>
+          </w:p>
+        </w:tc>
+        <w:tc>
+          <w:tcPr>
+            <w:tcW w:w="1710" w:type="dxa"/>
+          </w:tcPr>
+          <w:p>
+            <w:pPr>
+              <w:tabs>
+                <w:tab w:val="left" w:pos="1584"/>
+              </w:tabs>
+              <w:spacing w:line="360" w:lineRule="auto"/>
+              <w:rPr>
+                <w:rFonts w:ascii="Times New Roman" w:hAnsi="Times New Roman"/>
+              </w:rPr>
+            </w:pPr>
+            <w:r>
+              <w:rPr>
+                <w:rFonts w:ascii="Times New Roman" w:hAnsi="Times New Roman"/>
+              </w:rPr>
               <w:t>Group Member</w:t>
             </w:r>
           </w:p>
@@ -5786,50 +6097,26 @@
               <w:rPr>
                 <w:rFonts w:ascii="Times New Roman" w:hAnsi="Times New Roman"/>
               </w:rPr>
-              <w:t xml:space="preserve">User can view the members of a </w:t>
-            </w:r>
-            <w:r>
-              <w:rPr>
-                <w:rFonts w:ascii="Times New Roman" w:hAnsi="Times New Roman"/>
-              </w:rPr>
-              <w:t>group he/she has joined.</w:t>
-            </w:r>
-          </w:p>
-        </w:tc>
-        <w:tc>
-          <w:tcPr>
-            <w:tcW w:w="4614" w:type="dxa"/>
-          </w:tcPr>
-          <w:p>
-            <w:pPr>
-              <w:spacing w:line="360" w:lineRule="auto"/>
-              <w:rPr>
-                <w:rFonts w:ascii="Times New Roman" w:hAnsi="Times New Roman"/>
-              </w:rPr>
-            </w:pPr>
-            <w:r>
-              <w:rPr>
-                <w:rFonts w:ascii="Times New Roman" w:hAnsi="Times New Roman"/>
-              </w:rPr>
-              <w:t xml:space="preserve">On the Joined Groups page, the user selects a group and has the ability to view </w:t>
-            </w:r>
-            <w:r>
-              <w:rPr>
-                <w:rFonts w:ascii="Times New Roman" w:hAnsi="Times New Roman"/>
-              </w:rPr>
-              <w:t xml:space="preserve">to view the members </w:t>
-            </w:r>
-            <w:r>
-              <w:rPr>
-                <w:rFonts w:ascii="Times New Roman" w:hAnsi="Times New Roman"/>
-              </w:rPr>
-              <w:t>of the selected group (ranking)</w:t>
-            </w:r>
-            <w:r>
-              <w:rPr>
-                <w:rFonts w:ascii="Times New Roman" w:hAnsi="Times New Roman"/>
-              </w:rPr>
-              <w:t>.</w:t>
+              <w:t>User can view the members of a group he/she has joined.</w:t>
+            </w:r>
+          </w:p>
+        </w:tc>
+        <w:tc>
+          <w:tcPr>
+            <w:tcW w:w="2994" w:type="dxa"/>
+          </w:tcPr>
+          <w:p>
+            <w:pPr>
+              <w:spacing w:line="360" w:lineRule="auto"/>
+              <w:rPr>
+                <w:rFonts w:ascii="Times New Roman" w:hAnsi="Times New Roman"/>
+              </w:rPr>
+            </w:pPr>
+            <w:r>
+              <w:rPr>
+                <w:rFonts w:ascii="Times New Roman" w:hAnsi="Times New Roman"/>
+              </w:rPr>
+              <w:t>On the Joined Groups page, the user selects a group and has the ability to view to view the members of the selected group (ranking).</w:t>
             </w:r>
           </w:p>
         </w:tc>
@@ -5837,6 +6124,31 @@
       <w:tr>
         <w:tc>
           <w:tcPr>
+            <w:tcW w:w="1350" w:type="dxa"/>
+          </w:tcPr>
+          <w:p>
+            <w:pPr>
+              <w:spacing w:line="360" w:lineRule="auto"/>
+              <w:rPr>
+                <w:rFonts w:ascii="Times New Roman" w:hAnsi="Times New Roman"/>
+              </w:rPr>
+            </w:pPr>
+            <w:r>
+              <w:rPr>
+                <w:rFonts w:ascii="Times New Roman" w:hAnsi="Times New Roman"/>
+              </w:rPr>
+              <w:t>US10</w:t>
+            </w:r>
+            <w:r>
+              <w:rPr>
+                <w:rFonts w:ascii="Times New Roman" w:hAnsi="Times New Roman"/>
+              </w:rPr>
+              <w:t>16</w:t>
+            </w:r>
+          </w:p>
+        </w:tc>
+        <w:tc>
+          <w:tcPr>
             <w:tcW w:w="1710" w:type="dxa"/>
           </w:tcPr>
           <w:p>
@@ -5875,7 +6187,7 @@
         </w:tc>
         <w:tc>
           <w:tcPr>
-            <w:tcW w:w="4614" w:type="dxa"/>
+            <w:tcW w:w="2994" w:type="dxa"/>
           </w:tcPr>
           <w:p>
             <w:pPr>
@@ -5896,6 +6208,31 @@
       <w:tr>
         <w:tc>
           <w:tcPr>
+            <w:tcW w:w="1350" w:type="dxa"/>
+          </w:tcPr>
+          <w:p>
+            <w:pPr>
+              <w:spacing w:line="360" w:lineRule="auto"/>
+              <w:rPr>
+                <w:rFonts w:ascii="Times New Roman" w:hAnsi="Times New Roman"/>
+              </w:rPr>
+            </w:pPr>
+            <w:r>
+              <w:rPr>
+                <w:rFonts w:ascii="Times New Roman" w:hAnsi="Times New Roman"/>
+              </w:rPr>
+              <w:t>US10</w:t>
+            </w:r>
+            <w:r>
+              <w:rPr>
+                <w:rFonts w:ascii="Times New Roman" w:hAnsi="Times New Roman"/>
+              </w:rPr>
+              <w:t>17</w:t>
+            </w:r>
+          </w:p>
+        </w:tc>
+        <w:tc>
+          <w:tcPr>
             <w:tcW w:w="1710" w:type="dxa"/>
           </w:tcPr>
           <w:p>
@@ -5928,62 +6265,41 @@
               <w:rPr>
                 <w:rFonts w:ascii="Times New Roman" w:hAnsi="Times New Roman"/>
               </w:rPr>
-              <w:t>A user can view the group</w:t>
-            </w:r>
-            <w:r>
-              <w:rPr>
-                <w:rFonts w:ascii="Times New Roman" w:hAnsi="Times New Roman"/>
-              </w:rPr>
-              <w:t>(s)</w:t>
-            </w:r>
-            <w:r>
-              <w:rPr>
-                <w:rFonts w:ascii="Times New Roman" w:hAnsi="Times New Roman"/>
-              </w:rPr>
-              <w:t xml:space="preserve"> he/she has joined.</w:t>
-            </w:r>
-          </w:p>
-        </w:tc>
-        <w:tc>
-          <w:tcPr>
-            <w:tcW w:w="4614" w:type="dxa"/>
-          </w:tcPr>
-          <w:p>
-            <w:pPr>
-              <w:spacing w:line="360" w:lineRule="auto"/>
-              <w:rPr>
-                <w:rFonts w:ascii="Times New Roman" w:hAnsi="Times New Roman"/>
-              </w:rPr>
-            </w:pPr>
-            <w:r>
-              <w:rPr>
-                <w:rFonts w:ascii="Times New Roman" w:hAnsi="Times New Roman"/>
-              </w:rPr>
-              <w:t xml:space="preserve">On the Landing Page, the user has access to view the Joined Groups </w:t>
-            </w:r>
-            <w:r>
-              <w:rPr>
-                <w:rFonts w:ascii="Times New Roman" w:hAnsi="Times New Roman"/>
-              </w:rPr>
-              <w:t>page, which</w:t>
-            </w:r>
-            <w:r>
-              <w:rPr>
-                <w:rFonts w:ascii="Times New Roman" w:hAnsi="Times New Roman"/>
-              </w:rPr>
-              <w:t xml:space="preserve"> shows a </w:t>
-            </w:r>
-            <w:r>
-              <w:rPr>
-                <w:rFonts w:ascii="Times New Roman" w:hAnsi="Times New Roman"/>
-              </w:rPr>
-              <w:t>dashboard with a summary of the overall activity of the groups</w:t>
-            </w:r>
-            <w:r>
-              <w:rPr>
-                <w:rFonts w:ascii="Times New Roman" w:hAnsi="Times New Roman"/>
-              </w:rPr>
-              <w:t xml:space="preserve"> he/she has joined.</w:t>
+              <w:t xml:space="preserve">A user can see recycling </w:t>
+            </w:r>
+            <w:r>
+              <w:rPr>
+                <w:rFonts w:ascii="Times New Roman" w:hAnsi="Times New Roman"/>
+              </w:rPr>
+              <w:lastRenderedPageBreak/>
+              <w:t>locations of a specific group.</w:t>
+            </w:r>
+          </w:p>
+        </w:tc>
+        <w:tc>
+          <w:tcPr>
+            <w:tcW w:w="2994" w:type="dxa"/>
+          </w:tcPr>
+          <w:p>
+            <w:pPr>
+              <w:spacing w:line="360" w:lineRule="auto"/>
+              <w:rPr>
+                <w:rFonts w:ascii="Times New Roman" w:hAnsi="Times New Roman"/>
+              </w:rPr>
+            </w:pPr>
+            <w:r>
+              <w:rPr>
+                <w:rFonts w:ascii="Times New Roman" w:hAnsi="Times New Roman"/>
+              </w:rPr>
+              <w:lastRenderedPageBreak/>
+              <w:t xml:space="preserve">On Recycling Locations page, </w:t>
+            </w:r>
+            <w:r>
+              <w:rPr>
+                <w:rFonts w:ascii="Times New Roman" w:hAnsi="Times New Roman"/>
+              </w:rPr>
+              <w:lastRenderedPageBreak/>
+              <w:t>in addition to recycling locations near by, the user can see recycling locations that correspond to a specific group he/she belongs to.</w:t>
             </w:r>
           </w:p>
         </w:tc>
@@ -5991,6 +6307,32 @@
       <w:tr>
         <w:tc>
           <w:tcPr>
+            <w:tcW w:w="1350" w:type="dxa"/>
+          </w:tcPr>
+          <w:p>
+            <w:pPr>
+              <w:spacing w:line="360" w:lineRule="auto"/>
+              <w:rPr>
+                <w:rFonts w:ascii="Times New Roman" w:hAnsi="Times New Roman"/>
+              </w:rPr>
+            </w:pPr>
+            <w:r>
+              <w:rPr>
+                <w:rFonts w:ascii="Times New Roman" w:hAnsi="Times New Roman"/>
+              </w:rPr>
+              <w:lastRenderedPageBreak/>
+              <w:t>US10</w:t>
+            </w:r>
+            <w:r>
+              <w:rPr>
+                <w:rFonts w:ascii="Times New Roman" w:hAnsi="Times New Roman"/>
+              </w:rPr>
+              <w:t>18</w:t>
+            </w:r>
+          </w:p>
+        </w:tc>
+        <w:tc>
+          <w:tcPr>
             <w:tcW w:w="1710" w:type="dxa"/>
           </w:tcPr>
           <w:p>
@@ -6004,7 +6346,21 @@
               <w:rPr>
                 <w:rFonts w:ascii="Times New Roman" w:hAnsi="Times New Roman"/>
               </w:rPr>
-              <w:t>Group Member</w:t>
+              <w:t>Group Administrator</w:t>
+            </w:r>
+          </w:p>
+          <w:p>
+            <w:pPr>
+              <w:spacing w:line="360" w:lineRule="auto"/>
+              <w:rPr>
+                <w:rFonts w:ascii="Times New Roman" w:hAnsi="Times New Roman"/>
+              </w:rPr>
+            </w:pPr>
+            <w:r>
+              <w:rPr>
+                <w:rFonts w:ascii="Times New Roman" w:hAnsi="Times New Roman"/>
+              </w:rPr>
+              <w:tab/>
             </w:r>
           </w:p>
         </w:tc>
@@ -6023,26 +6379,26 @@
               <w:rPr>
                 <w:rFonts w:ascii="Times New Roman" w:hAnsi="Times New Roman"/>
               </w:rPr>
-              <w:t>A user can see recycling locations of a specific group.</w:t>
-            </w:r>
-          </w:p>
-        </w:tc>
-        <w:tc>
-          <w:tcPr>
-            <w:tcW w:w="4614" w:type="dxa"/>
-          </w:tcPr>
-          <w:p>
-            <w:pPr>
-              <w:spacing w:line="360" w:lineRule="auto"/>
-              <w:rPr>
-                <w:rFonts w:ascii="Times New Roman" w:hAnsi="Times New Roman"/>
-              </w:rPr>
-            </w:pPr>
-            <w:r>
-              <w:rPr>
-                <w:rFonts w:ascii="Times New Roman" w:hAnsi="Times New Roman"/>
-              </w:rPr>
-              <w:t>On Recycling Locations page, in addition to recycling locations near by, the user can see recycling locations that correspond to a specific group he/she belongs to.</w:t>
+              <w:t>A user can view the overall information of group(s) of which he/she is owner.</w:t>
+            </w:r>
+          </w:p>
+        </w:tc>
+        <w:tc>
+          <w:tcPr>
+            <w:tcW w:w="2994" w:type="dxa"/>
+          </w:tcPr>
+          <w:p>
+            <w:pPr>
+              <w:spacing w:line="360" w:lineRule="auto"/>
+              <w:rPr>
+                <w:rFonts w:ascii="Times New Roman" w:hAnsi="Times New Roman"/>
+              </w:rPr>
+            </w:pPr>
+            <w:r>
+              <w:rPr>
+                <w:rFonts w:ascii="Times New Roman" w:hAnsi="Times New Roman"/>
+              </w:rPr>
+              <w:t>On the Landing Page, the user accesses the My Groups page and has the ability to see a dashboard with the group’s activity of the group(s) he is owner of.</w:t>
             </w:r>
           </w:p>
         </w:tc>
@@ -6050,6 +6406,31 @@
       <w:tr>
         <w:tc>
           <w:tcPr>
+            <w:tcW w:w="1350" w:type="dxa"/>
+          </w:tcPr>
+          <w:p>
+            <w:pPr>
+              <w:spacing w:line="360" w:lineRule="auto"/>
+              <w:rPr>
+                <w:rFonts w:ascii="Times New Roman" w:hAnsi="Times New Roman"/>
+              </w:rPr>
+            </w:pPr>
+            <w:r>
+              <w:rPr>
+                <w:rFonts w:ascii="Times New Roman" w:hAnsi="Times New Roman"/>
+              </w:rPr>
+              <w:t>US10</w:t>
+            </w:r>
+            <w:r>
+              <w:rPr>
+                <w:rFonts w:ascii="Times New Roman" w:hAnsi="Times New Roman"/>
+              </w:rPr>
+              <w:t>19</w:t>
+            </w:r>
+          </w:p>
+        </w:tc>
+        <w:tc>
+          <w:tcPr>
             <w:tcW w:w="1710" w:type="dxa"/>
           </w:tcPr>
           <w:p>
@@ -6066,20 +6447,6 @@
               <w:t>Group Administrator</w:t>
             </w:r>
           </w:p>
-          <w:p>
-            <w:pPr>
-              <w:spacing w:line="360" w:lineRule="auto"/>
-              <w:rPr>
-                <w:rFonts w:ascii="Times New Roman" w:hAnsi="Times New Roman"/>
-              </w:rPr>
-            </w:pPr>
-            <w:r>
-              <w:rPr>
-                <w:rFonts w:ascii="Times New Roman" w:hAnsi="Times New Roman"/>
-              </w:rPr>
-              <w:tab/>
-            </w:r>
-          </w:p>
         </w:tc>
         <w:tc>
           <w:tcPr>
@@ -6096,26 +6463,26 @@
               <w:rPr>
                 <w:rFonts w:ascii="Times New Roman" w:hAnsi="Times New Roman"/>
               </w:rPr>
-              <w:t>A user can view the overall information of group(s) of which he/she is owner.</w:t>
-            </w:r>
-          </w:p>
-        </w:tc>
-        <w:tc>
-          <w:tcPr>
-            <w:tcW w:w="4614" w:type="dxa"/>
-          </w:tcPr>
-          <w:p>
-            <w:pPr>
-              <w:spacing w:line="360" w:lineRule="auto"/>
-              <w:rPr>
-                <w:rFonts w:ascii="Times New Roman" w:hAnsi="Times New Roman"/>
-              </w:rPr>
-            </w:pPr>
-            <w:r>
-              <w:rPr>
-                <w:rFonts w:ascii="Times New Roman" w:hAnsi="Times New Roman"/>
-              </w:rPr>
-              <w:t>On the Landing Page, the user accesses the My Groups page and has the ability to see a dashboard with the group’s activity of the group(s) he is owner of.</w:t>
+              <w:t xml:space="preserve">A user can edit the information of a group of which he/she is owner. </w:t>
+            </w:r>
+          </w:p>
+        </w:tc>
+        <w:tc>
+          <w:tcPr>
+            <w:tcW w:w="2994" w:type="dxa"/>
+          </w:tcPr>
+          <w:p>
+            <w:pPr>
+              <w:spacing w:line="360" w:lineRule="auto"/>
+              <w:rPr>
+                <w:rFonts w:ascii="Times New Roman" w:hAnsi="Times New Roman"/>
+              </w:rPr>
+            </w:pPr>
+            <w:r>
+              <w:rPr>
+                <w:rFonts w:ascii="Times New Roman" w:hAnsi="Times New Roman"/>
+              </w:rPr>
+              <w:t xml:space="preserve">On My Groups page, the user can select a group and open Edit My Group page and change the details of the group he/she created. The details will be the same that he/she entered when the group was created. </w:t>
             </w:r>
           </w:p>
         </w:tc>
@@ -6123,99 +6490,29 @@
       <w:tr>
         <w:tc>
           <w:tcPr>
-            <w:tcW w:w="1710" w:type="dxa"/>
-          </w:tcPr>
-          <w:p>
-            <w:pPr>
-              <w:spacing w:line="360" w:lineRule="auto"/>
-              <w:rPr>
-                <w:rFonts w:ascii="Times New Roman" w:hAnsi="Times New Roman"/>
-              </w:rPr>
-            </w:pPr>
-            <w:r>
-              <w:rPr>
-                <w:rFonts w:ascii="Times New Roman" w:hAnsi="Times New Roman"/>
-              </w:rPr>
-              <w:t xml:space="preserve">Group </w:t>
-            </w:r>
-            <w:r>
-              <w:rPr>
-                <w:rFonts w:ascii="Times New Roman" w:hAnsi="Times New Roman"/>
-              </w:rPr>
-              <w:t>Administrator</w:t>
-            </w:r>
-          </w:p>
-        </w:tc>
-        <w:tc>
-          <w:tcPr>
-            <w:tcW w:w="2946" w:type="dxa"/>
-          </w:tcPr>
-          <w:p>
-            <w:pPr>
-              <w:spacing w:line="360" w:lineRule="auto"/>
-              <w:rPr>
-                <w:rFonts w:ascii="Times New Roman" w:hAnsi="Times New Roman"/>
-              </w:rPr>
-            </w:pPr>
-            <w:r>
-              <w:rPr>
-                <w:rFonts w:ascii="Times New Roman" w:hAnsi="Times New Roman"/>
-              </w:rPr>
-              <w:t xml:space="preserve">A user can edit the information of a group of which he/she is owner. </w:t>
-            </w:r>
-          </w:p>
-        </w:tc>
-        <w:tc>
-          <w:tcPr>
-            <w:tcW w:w="4614" w:type="dxa"/>
-          </w:tcPr>
-          <w:p>
-            <w:pPr>
-              <w:spacing w:line="360" w:lineRule="auto"/>
-              <w:rPr>
-                <w:rFonts w:ascii="Times New Roman" w:hAnsi="Times New Roman"/>
-              </w:rPr>
-            </w:pPr>
-            <w:r>
-              <w:rPr>
-                <w:rFonts w:ascii="Times New Roman" w:hAnsi="Times New Roman"/>
-              </w:rPr>
-              <w:t xml:space="preserve">On </w:t>
-            </w:r>
-            <w:r>
-              <w:rPr>
-                <w:rFonts w:ascii="Times New Roman" w:hAnsi="Times New Roman"/>
-              </w:rPr>
-              <w:t>My Groups page</w:t>
-            </w:r>
-            <w:r>
-              <w:rPr>
-                <w:rFonts w:ascii="Times New Roman" w:hAnsi="Times New Roman"/>
-              </w:rPr>
-              <w:t xml:space="preserve">, </w:t>
-            </w:r>
-            <w:r>
-              <w:rPr>
-                <w:rFonts w:ascii="Times New Roman" w:hAnsi="Times New Roman"/>
-              </w:rPr>
-              <w:t xml:space="preserve">the user can </w:t>
-            </w:r>
-            <w:r>
-              <w:rPr>
-                <w:rFonts w:ascii="Times New Roman" w:hAnsi="Times New Roman"/>
-              </w:rPr>
-              <w:t>select a group and open Edit My Group page and change the details of the group he/she created.</w:t>
-            </w:r>
-            <w:r>
-              <w:rPr>
-                <w:rFonts w:ascii="Times New Roman" w:hAnsi="Times New Roman"/>
-              </w:rPr>
-              <w:t xml:space="preserve"> The details will be the same that he/she entered when the group was created. </w:t>
-            </w:r>
-          </w:p>
-        </w:tc>
-      </w:tr>
-      <w:tr>
+            <w:tcW w:w="1350" w:type="dxa"/>
+          </w:tcPr>
+          <w:p>
+            <w:pPr>
+              <w:spacing w:line="360" w:lineRule="auto"/>
+              <w:rPr>
+                <w:rFonts w:ascii="Times New Roman" w:hAnsi="Times New Roman"/>
+              </w:rPr>
+            </w:pPr>
+            <w:r>
+              <w:rPr>
+                <w:rFonts w:ascii="Times New Roman" w:hAnsi="Times New Roman"/>
+              </w:rPr>
+              <w:t>US10</w:t>
+            </w:r>
+            <w:r>
+              <w:rPr>
+                <w:rFonts w:ascii="Times New Roman" w:hAnsi="Times New Roman"/>
+              </w:rPr>
+              <w:t>20</w:t>
+            </w:r>
+          </w:p>
+        </w:tc>
         <w:tc>
           <w:tcPr>
             <w:tcW w:w="1710" w:type="dxa"/>
@@ -6267,7 +6564,7 @@
         </w:tc>
         <w:tc>
           <w:tcPr>
-            <w:tcW w:w="4614" w:type="dxa"/>
+            <w:tcW w:w="2994" w:type="dxa"/>
           </w:tcPr>
           <w:p>
             <w:pPr>
@@ -6286,6 +6583,31 @@
         </w:tc>
       </w:tr>
       <w:tr>
+        <w:tc>
+          <w:tcPr>
+            <w:tcW w:w="1350" w:type="dxa"/>
+          </w:tcPr>
+          <w:p>
+            <w:pPr>
+              <w:spacing w:line="360" w:lineRule="auto"/>
+              <w:rPr>
+                <w:rFonts w:ascii="Times New Roman" w:hAnsi="Times New Roman"/>
+              </w:rPr>
+            </w:pPr>
+            <w:r>
+              <w:rPr>
+                <w:rFonts w:ascii="Times New Roman" w:hAnsi="Times New Roman"/>
+              </w:rPr>
+              <w:t>US10</w:t>
+            </w:r>
+            <w:r>
+              <w:rPr>
+                <w:rFonts w:ascii="Times New Roman" w:hAnsi="Times New Roman"/>
+              </w:rPr>
+              <w:t>21</w:t>
+            </w:r>
+          </w:p>
+        </w:tc>
         <w:tc>
           <w:tcPr>
             <w:tcW w:w="1710" w:type="dxa"/>
@@ -6337,26 +6659,20 @@
         </w:tc>
         <w:tc>
           <w:tcPr>
-            <w:tcW w:w="4614" w:type="dxa"/>
-          </w:tcPr>
-          <w:p>
-            <w:pPr>
-              <w:spacing w:line="360" w:lineRule="auto"/>
-              <w:rPr>
-                <w:rFonts w:ascii="Times New Roman" w:hAnsi="Times New Roman"/>
-              </w:rPr>
-            </w:pPr>
-            <w:r>
-              <w:rPr>
-                <w:rFonts w:ascii="Times New Roman" w:hAnsi="Times New Roman"/>
-              </w:rPr>
-              <w:t>On View Members page, the user will have the ability to search members by first name, last name and email.</w:t>
-            </w:r>
-            <w:r>
-              <w:rPr>
-                <w:rFonts w:ascii="Times New Roman" w:hAnsi="Times New Roman"/>
-              </w:rPr>
-              <w:t xml:space="preserve"> The information displayed will include name, volume recycled and total redemption value.</w:t>
+            <w:tcW w:w="2994" w:type="dxa"/>
+          </w:tcPr>
+          <w:p>
+            <w:pPr>
+              <w:spacing w:line="360" w:lineRule="auto"/>
+              <w:rPr>
+                <w:rFonts w:ascii="Times New Roman" w:hAnsi="Times New Roman"/>
+              </w:rPr>
+            </w:pPr>
+            <w:r>
+              <w:rPr>
+                <w:rFonts w:ascii="Times New Roman" w:hAnsi="Times New Roman"/>
+              </w:rPr>
+              <w:t>On View Members page, the user will have the ability to search members by first name, last name and email. The information displayed will include name, volume recycled and total redemption value.</w:t>
             </w:r>
           </w:p>
         </w:tc>
@@ -6364,6 +6680,25 @@
       <w:tr>
         <w:tc>
           <w:tcPr>
+            <w:tcW w:w="1350" w:type="dxa"/>
+          </w:tcPr>
+          <w:p>
+            <w:pPr>
+              <w:spacing w:line="360" w:lineRule="auto"/>
+              <w:rPr>
+                <w:rFonts w:ascii="Times New Roman" w:hAnsi="Times New Roman"/>
+              </w:rPr>
+            </w:pPr>
+            <w:r>
+              <w:rPr>
+                <w:rFonts w:ascii="Times New Roman" w:hAnsi="Times New Roman"/>
+              </w:rPr>
+              <w:t>US1022</w:t>
+            </w:r>
+          </w:p>
+        </w:tc>
+        <w:tc>
+          <w:tcPr>
             <w:tcW w:w="1710" w:type="dxa"/>
           </w:tcPr>
           <w:p>
@@ -6404,44 +6739,42 @@
               <w:rPr>
                 <w:rFonts w:ascii="Times New Roman" w:hAnsi="Times New Roman"/>
               </w:rPr>
-              <w:t xml:space="preserve">A group owner can accept/decline requests of users that want to join a group. </w:t>
-            </w:r>
-          </w:p>
-        </w:tc>
-        <w:tc>
-          <w:tcPr>
-            <w:tcW w:w="4614" w:type="dxa"/>
-          </w:tcPr>
-          <w:p>
-            <w:pPr>
-              <w:spacing w:line="360" w:lineRule="auto"/>
-              <w:rPr>
-                <w:rFonts w:ascii="Times New Roman" w:hAnsi="Times New Roman"/>
-              </w:rPr>
-            </w:pPr>
-            <w:r>
-              <w:rPr>
-                <w:rFonts w:ascii="Times New Roman" w:hAnsi="Times New Roman"/>
-              </w:rPr>
-              <w:t xml:space="preserve">On the Group Overview Page, the user </w:t>
-            </w:r>
-            <w:r>
-              <w:rPr>
-                <w:rFonts w:ascii="Times New Roman" w:hAnsi="Times New Roman"/>
-              </w:rPr>
-              <w:t xml:space="preserve">selects a group and </w:t>
-            </w:r>
-            <w:r>
-              <w:rPr>
-                <w:rFonts w:ascii="Times New Roman" w:hAnsi="Times New Roman"/>
-              </w:rPr>
-              <w:t xml:space="preserve">can open </w:t>
-            </w:r>
-            <w:r>
-              <w:rPr>
-                <w:rFonts w:ascii="Times New Roman" w:hAnsi="Times New Roman"/>
-              </w:rPr>
-              <w:t>View Requests page for this group where he/she can either accept a request or decline it.</w:t>
+              <w:lastRenderedPageBreak/>
+              <w:t xml:space="preserve">A group owner can accept/decline requests of </w:t>
+            </w:r>
+            <w:r>
+              <w:rPr>
+                <w:rFonts w:ascii="Times New Roman" w:hAnsi="Times New Roman"/>
+              </w:rPr>
+              <w:lastRenderedPageBreak/>
+              <w:t xml:space="preserve">users that want to join a group. </w:t>
+            </w:r>
+          </w:p>
+        </w:tc>
+        <w:tc>
+          <w:tcPr>
+            <w:tcW w:w="2994" w:type="dxa"/>
+          </w:tcPr>
+          <w:p>
+            <w:pPr>
+              <w:spacing w:line="360" w:lineRule="auto"/>
+              <w:rPr>
+                <w:rFonts w:ascii="Times New Roman" w:hAnsi="Times New Roman"/>
+              </w:rPr>
+            </w:pPr>
+            <w:r>
+              <w:rPr>
+                <w:rFonts w:ascii="Times New Roman" w:hAnsi="Times New Roman"/>
+              </w:rPr>
+              <w:lastRenderedPageBreak/>
+              <w:t xml:space="preserve">On the Group Overview Page, the user selects a group and </w:t>
+            </w:r>
+            <w:r>
+              <w:rPr>
+                <w:rFonts w:ascii="Times New Roman" w:hAnsi="Times New Roman"/>
+              </w:rPr>
+              <w:lastRenderedPageBreak/>
+              <w:t>can open View Requests page for this group where he/she can either accept a request or decline it.</w:t>
             </w:r>
           </w:p>
         </w:tc>
@@ -6492,7 +6825,7 @@
         <w:tblStyle w:val="TableGrid"/>
         <w:tblW w:w="0" w:type="auto"/>
         <w:tblInd w:w="468" w:type="dxa"/>
-        <w:tblLook w:val="04A0" w:firstRow="1" w:lastRow="0" w:firstColumn="1" w:lastColumn="0" w:noHBand="0" w:noVBand="1"/>
+        <w:tblLook w:val="04A0"/>
       </w:tblPr>
       <w:tblGrid>
         <w:gridCol w:w="2520"/>
@@ -6792,7 +7125,7 @@
         <w:tblStyle w:val="TableGrid"/>
         <w:tblW w:w="0" w:type="auto"/>
         <w:tblInd w:w="468" w:type="dxa"/>
-        <w:tblLook w:val="04A0" w:firstRow="1" w:lastRow="0" w:firstColumn="1" w:lastColumn="0" w:noHBand="0" w:noVBand="1"/>
+        <w:tblLook w:val="04A0"/>
       </w:tblPr>
       <w:tblGrid>
         <w:gridCol w:w="2520"/>
@@ -7111,6 +7444,7 @@
         <w:rPr>
           <w:rFonts w:cs="Times New Roman"/>
         </w:rPr>
+        <w:lastRenderedPageBreak/>
         <w:t>Glossary - define terms used in document, especially domain specific terms.</w:t>
       </w:r>
       <w:bookmarkEnd w:id="19"/>
@@ -7144,6 +7478,7 @@
         <w:rPr>
           <w:rFonts w:cs="Times New Roman"/>
         </w:rPr>
+        <w:lastRenderedPageBreak/>
         <w:t>Appendix</w:t>
       </w:r>
       <w:bookmarkEnd w:id="20"/>
@@ -7257,7 +7592,7 @@
     </w:p>
     <w:p>
       <w:r>
-        <w:object w:dxaOrig="1531" w:dyaOrig="990" w14:anchorId="42A1B50A">
+        <w:object w:dxaOrig="1531" w:dyaOrig="990">
           <v:shapetype id="_x0000_t75" coordsize="21600,21600" o:spt="75" o:preferrelative="t" path="m@4@5l@4@11@9@11@9@5xe" filled="f" stroked="f">
             <v:stroke joinstyle="miter"/>
             <v:formulas>
@@ -7277,10 +7612,10 @@
             <v:path o:extrusionok="f" gradientshapeok="t" o:connecttype="rect"/>
             <o:lock v:ext="edit" aspectratio="t"/>
           </v:shapetype>
-          <v:shape id="_x0000_i1029" type="#_x0000_t75" style="width:76.5pt;height:49.5pt" o:ole="">
+          <v:shape id="_x0000_i1025" type="#_x0000_t75" style="width:76.5pt;height:49.5pt" o:ole="">
             <v:imagedata r:id="rId7" o:title=""/>
           </v:shape>
-          <o:OLEObject Type="Embed" ProgID="AcroExch.Document.11" ShapeID="_x0000_i1029" DrawAspect="Icon" ObjectID="_1472295955" r:id="rId8"/>
+          <o:OLEObject Type="Embed" ProgID="AcroExch.Document.7" ShapeID="_x0000_i1025" DrawAspect="Icon" ObjectID="_1472456135" r:id="rId8"/>
         </w:object>
       </w:r>
     </w:p>
@@ -7291,11 +7626,11 @@
         </w:tabs>
       </w:pPr>
       <w:r>
-        <w:object w:dxaOrig="1531" w:dyaOrig="990" w14:anchorId="3FEE4B86">
-          <v:shape id="_x0000_i1030" type="#_x0000_t75" style="width:76.5pt;height:49.5pt" o:ole="">
+        <w:object w:dxaOrig="1531" w:dyaOrig="990">
+          <v:shape id="_x0000_i1026" type="#_x0000_t75" style="width:76.5pt;height:49.5pt" o:ole="">
             <v:imagedata r:id="rId9" o:title=""/>
           </v:shape>
-          <o:OLEObject Type="Embed" ProgID="AcroExch.Document.11" ShapeID="_x0000_i1030" DrawAspect="Icon" ObjectID="_1472295956" r:id="rId10"/>
+          <o:OLEObject Type="Embed" ProgID="AcroExch.Document.7" ShapeID="_x0000_i1026" DrawAspect="Icon" ObjectID="_1472456136" r:id="rId10"/>
         </w:object>
       </w:r>
       <w:bookmarkStart w:id="26" w:name="_GoBack"/>
@@ -7316,6 +7651,7 @@
         </w:rPr>
       </w:pPr>
       <w:bookmarkStart w:id="27" w:name="_Toc272361151"/>
+      <w:proofErr w:type="gramStart"/>
       <w:r>
         <w:rPr>
           <w:rFonts w:ascii="Times New Roman" w:hAnsi="Times New Roman" w:cs="Times New Roman"/>
@@ -7324,13 +7660,14 @@
         <w:t>Appendix F - Diary of meeting and tasks.</w:t>
       </w:r>
       <w:bookmarkEnd w:id="27"/>
+      <w:proofErr w:type="gramEnd"/>
     </w:p>
     <w:tbl>
       <w:tblPr>
         <w:tblStyle w:val="TableGrid"/>
         <w:tblW w:w="0" w:type="auto"/>
         <w:tblInd w:w="828" w:type="dxa"/>
-        <w:tblLook w:val="04A0" w:firstRow="1" w:lastRow="0" w:firstColumn="1" w:lastColumn="0" w:noHBand="0" w:noVBand="1"/>
+        <w:tblLook w:val="04A0"/>
       </w:tblPr>
       <w:tblGrid>
         <w:gridCol w:w="1055"/>
@@ -7483,7 +7820,7 @@
 </file>
 
 <file path=word/numbering.xml><?xml version="1.0" encoding="utf-8"?>
-<w:numbering xmlns:wpc="http://schemas.microsoft.com/office/word/2010/wordprocessingCanvas" xmlns:mc="http://schemas.openxmlformats.org/markup-compatibility/2006" xmlns:o="urn:schemas-microsoft-com:office:office" xmlns:r="http://schemas.openxmlformats.org/officeDocument/2006/relationships" xmlns:m="http://schemas.openxmlformats.org/officeDocument/2006/math" xmlns:v="urn:schemas-microsoft-com:vml" xmlns:wp14="http://schemas.microsoft.com/office/word/2010/wordprocessingDrawing" xmlns:wp="http://schemas.openxmlformats.org/drawingml/2006/wordprocessingDrawing" xmlns:w10="urn:schemas-microsoft-com:office:word" xmlns:w="http://schemas.openxmlformats.org/wordprocessingml/2006/main" xmlns:w14="http://schemas.microsoft.com/office/word/2010/wordml" xmlns:w15="http://schemas.microsoft.com/office/word/2012/wordml" xmlns:wpg="http://schemas.microsoft.com/office/word/2010/wordprocessingGroup" xmlns:wpi="http://schemas.microsoft.com/office/word/2010/wordprocessingInk" xmlns:wne="http://schemas.microsoft.com/office/word/2006/wordml" xmlns:wps="http://schemas.microsoft.com/office/word/2010/wordprocessingShape" mc:Ignorable="w14 w15 wp14">
+<w:numbering xmlns:ve="http://schemas.openxmlformats.org/markup-compatibility/2006" xmlns:o="urn:schemas-microsoft-com:office:office" xmlns:r="http://schemas.openxmlformats.org/officeDocument/2006/relationships" xmlns:m="http://schemas.openxmlformats.org/officeDocument/2006/math" xmlns:v="urn:schemas-microsoft-com:vml" xmlns:wp="http://schemas.openxmlformats.org/drawingml/2006/wordprocessingDrawing" xmlns:w10="urn:schemas-microsoft-com:office:word" xmlns:w="http://schemas.openxmlformats.org/wordprocessingml/2006/main" xmlns:wne="http://schemas.microsoft.com/office/word/2006/wordml">
   <w:abstractNum w:abstractNumId="0">
     <w:nsid w:val="1CD66B20"/>
     <w:multiLevelType w:val="multilevel"/>
@@ -8865,7 +9202,7 @@
 </file>
 
 <file path=word/styles.xml><?xml version="1.0" encoding="utf-8"?>
-<w:styles xmlns:mc="http://schemas.openxmlformats.org/markup-compatibility/2006" xmlns:r="http://schemas.openxmlformats.org/officeDocument/2006/relationships" xmlns:w="http://schemas.openxmlformats.org/wordprocessingml/2006/main" xmlns:w14="http://schemas.microsoft.com/office/word/2010/wordml" xmlns:w15="http://schemas.microsoft.com/office/word/2012/wordml" mc:Ignorable="w14 w15">
+<w:styles xmlns:r="http://schemas.openxmlformats.org/officeDocument/2006/relationships" xmlns:w="http://schemas.openxmlformats.org/wordprocessingml/2006/main">
   <w:docDefaults>
     <w:rPrDefault>
       <w:rPr>
@@ -8881,369 +9218,144 @@
       </w:pPr>
     </w:pPrDefault>
   </w:docDefaults>
-  <w:latentStyles w:defLockedState="0" w:defUIPriority="99" w:defSemiHidden="0" w:defUnhideWhenUsed="0" w:defQFormat="0" w:count="371">
-    <w:lsdException w:name="Normal" w:uiPriority="0" w:qFormat="1"/>
-    <w:lsdException w:name="heading 1" w:uiPriority="9" w:qFormat="1"/>
-    <w:lsdException w:name="heading 2" w:semiHidden="1" w:uiPriority="9" w:unhideWhenUsed="1" w:qFormat="1"/>
-    <w:lsdException w:name="heading 3" w:semiHidden="1" w:uiPriority="9" w:unhideWhenUsed="1" w:qFormat="1"/>
-    <w:lsdException w:name="heading 4" w:semiHidden="1" w:uiPriority="9" w:unhideWhenUsed="1" w:qFormat="1"/>
-    <w:lsdException w:name="heading 5" w:semiHidden="1" w:uiPriority="9" w:unhideWhenUsed="1" w:qFormat="1"/>
-    <w:lsdException w:name="heading 6" w:semiHidden="1" w:uiPriority="9" w:unhideWhenUsed="1" w:qFormat="1"/>
-    <w:lsdException w:name="heading 7" w:semiHidden="1" w:uiPriority="9" w:unhideWhenUsed="1" w:qFormat="1"/>
-    <w:lsdException w:name="heading 8" w:semiHidden="1" w:uiPriority="9" w:unhideWhenUsed="1" w:qFormat="1"/>
-    <w:lsdException w:name="heading 9" w:semiHidden="1" w:uiPriority="9" w:unhideWhenUsed="1" w:qFormat="1"/>
-    <w:lsdException w:name="index 1" w:semiHidden="1" w:unhideWhenUsed="1"/>
-    <w:lsdException w:name="index 2" w:semiHidden="1" w:unhideWhenUsed="1"/>
-    <w:lsdException w:name="index 3" w:semiHidden="1" w:unhideWhenUsed="1"/>
-    <w:lsdException w:name="index 4" w:semiHidden="1" w:unhideWhenUsed="1"/>
-    <w:lsdException w:name="index 5" w:semiHidden="1" w:unhideWhenUsed="1"/>
-    <w:lsdException w:name="index 6" w:semiHidden="1" w:unhideWhenUsed="1"/>
-    <w:lsdException w:name="index 7" w:semiHidden="1" w:unhideWhenUsed="1"/>
-    <w:lsdException w:name="index 8" w:semiHidden="1" w:unhideWhenUsed="1"/>
-    <w:lsdException w:name="index 9" w:semiHidden="1" w:unhideWhenUsed="1"/>
-    <w:lsdException w:name="toc 1" w:semiHidden="1" w:uiPriority="39" w:unhideWhenUsed="1"/>
-    <w:lsdException w:name="toc 2" w:semiHidden="1" w:uiPriority="39" w:unhideWhenUsed="1"/>
-    <w:lsdException w:name="toc 3" w:semiHidden="1" w:uiPriority="39" w:unhideWhenUsed="1"/>
-    <w:lsdException w:name="toc 4" w:semiHidden="1" w:uiPriority="39" w:unhideWhenUsed="1"/>
-    <w:lsdException w:name="toc 5" w:semiHidden="1" w:uiPriority="39" w:unhideWhenUsed="1"/>
-    <w:lsdException w:name="toc 6" w:semiHidden="1" w:uiPriority="39" w:unhideWhenUsed="1"/>
-    <w:lsdException w:name="toc 7" w:semiHidden="1" w:uiPriority="39" w:unhideWhenUsed="1"/>
-    <w:lsdException w:name="toc 8" w:semiHidden="1" w:uiPriority="39" w:unhideWhenUsed="1"/>
-    <w:lsdException w:name="toc 9" w:semiHidden="1" w:uiPriority="39" w:unhideWhenUsed="1"/>
-    <w:lsdException w:name="Normal Indent" w:semiHidden="1" w:unhideWhenUsed="1"/>
-    <w:lsdException w:name="footnote text" w:semiHidden="1" w:unhideWhenUsed="1"/>
-    <w:lsdException w:name="annotation text" w:semiHidden="1" w:unhideWhenUsed="1"/>
-    <w:lsdException w:name="header" w:semiHidden="1" w:unhideWhenUsed="1"/>
-    <w:lsdException w:name="footer" w:semiHidden="1" w:unhideWhenUsed="1"/>
-    <w:lsdException w:name="index heading" w:semiHidden="1" w:unhideWhenUsed="1"/>
-    <w:lsdException w:name="caption" w:semiHidden="1" w:uiPriority="35" w:unhideWhenUsed="1" w:qFormat="1"/>
-    <w:lsdException w:name="table of figures" w:semiHidden="1" w:unhideWhenUsed="1"/>
-    <w:lsdException w:name="envelope address" w:semiHidden="1" w:unhideWhenUsed="1"/>
-    <w:lsdException w:name="envelope return" w:semiHidden="1" w:unhideWhenUsed="1"/>
-    <w:lsdException w:name="footnote reference" w:semiHidden="1" w:unhideWhenUsed="1"/>
-    <w:lsdException w:name="annotation reference" w:semiHidden="1" w:unhideWhenUsed="1"/>
-    <w:lsdException w:name="line number" w:semiHidden="1" w:unhideWhenUsed="1"/>
-    <w:lsdException w:name="page number" w:semiHidden="1" w:unhideWhenUsed="1"/>
-    <w:lsdException w:name="endnote reference" w:semiHidden="1" w:unhideWhenUsed="1"/>
-    <w:lsdException w:name="endnote text" w:semiHidden="1" w:unhideWhenUsed="1"/>
-    <w:lsdException w:name="table of authorities" w:semiHidden="1" w:unhideWhenUsed="1"/>
-    <w:lsdException w:name="macro" w:semiHidden="1" w:unhideWhenUsed="1"/>
-    <w:lsdException w:name="toa heading" w:semiHidden="1" w:unhideWhenUsed="1"/>
-    <w:lsdException w:name="List" w:semiHidden="1" w:unhideWhenUsed="1"/>
-    <w:lsdException w:name="List Bullet" w:semiHidden="1" w:unhideWhenUsed="1"/>
-    <w:lsdException w:name="List Number" w:semiHidden="1" w:unhideWhenUsed="1"/>
-    <w:lsdException w:name="List 2" w:semiHidden="1" w:unhideWhenUsed="1"/>
-    <w:lsdException w:name="List 3" w:semiHidden="1" w:unhideWhenUsed="1"/>
-    <w:lsdException w:name="List 4" w:semiHidden="1" w:unhideWhenUsed="1"/>
-    <w:lsdException w:name="List 5" w:semiHidden="1" w:unhideWhenUsed="1"/>
-    <w:lsdException w:name="List Bullet 2" w:semiHidden="1" w:unhideWhenUsed="1"/>
-    <w:lsdException w:name="List Bullet 3" w:semiHidden="1" w:unhideWhenUsed="1"/>
-    <w:lsdException w:name="List Bullet 4" w:semiHidden="1" w:unhideWhenUsed="1"/>
-    <w:lsdException w:name="List Bullet 5" w:semiHidden="1" w:unhideWhenUsed="1"/>
-    <w:lsdException w:name="List Number 2" w:semiHidden="1" w:unhideWhenUsed="1"/>
-    <w:lsdException w:name="List Number 3" w:semiHidden="1" w:unhideWhenUsed="1"/>
-    <w:lsdException w:name="List Number 4" w:semiHidden="1" w:unhideWhenUsed="1"/>
-    <w:lsdException w:name="List Number 5" w:semiHidden="1" w:unhideWhenUsed="1"/>
-    <w:lsdException w:name="Title" w:uiPriority="10" w:qFormat="1"/>
-    <w:lsdException w:name="Closing" w:semiHidden="1" w:unhideWhenUsed="1"/>
-    <w:lsdException w:name="Signature" w:semiHidden="1" w:unhideWhenUsed="1"/>
-    <w:lsdException w:name="Default Paragraph Font" w:semiHidden="1" w:uiPriority="1" w:unhideWhenUsed="1"/>
-    <w:lsdException w:name="Body Text" w:semiHidden="1" w:unhideWhenUsed="1"/>
-    <w:lsdException w:name="Body Text Indent" w:semiHidden="1" w:unhideWhenUsed="1"/>
-    <w:lsdException w:name="List Continue" w:semiHidden="1" w:unhideWhenUsed="1"/>
-    <w:lsdException w:name="List Continue 2" w:semiHidden="1" w:unhideWhenUsed="1"/>
-    <w:lsdException w:name="List Continue 3" w:semiHidden="1" w:unhideWhenUsed="1"/>
-    <w:lsdException w:name="List Continue 4" w:semiHidden="1" w:unhideWhenUsed="1"/>
-    <w:lsdException w:name="List Continue 5" w:semiHidden="1" w:unhideWhenUsed="1"/>
-    <w:lsdException w:name="Message Header" w:semiHidden="1" w:unhideWhenUsed="1"/>
-    <w:lsdException w:name="Subtitle" w:uiPriority="11" w:qFormat="1"/>
-    <w:lsdException w:name="Salutation" w:semiHidden="1" w:unhideWhenUsed="1"/>
-    <w:lsdException w:name="Date" w:semiHidden="1" w:unhideWhenUsed="1"/>
-    <w:lsdException w:name="Body Text First Indent" w:semiHidden="1" w:unhideWhenUsed="1"/>
-    <w:lsdException w:name="Body Text First Indent 2" w:semiHidden="1" w:unhideWhenUsed="1"/>
-    <w:lsdException w:name="Note Heading" w:semiHidden="1" w:unhideWhenUsed="1"/>
-    <w:lsdException w:name="Body Text 2" w:semiHidden="1" w:unhideWhenUsed="1"/>
-    <w:lsdException w:name="Body Text 3" w:semiHidden="1" w:unhideWhenUsed="1"/>
-    <w:lsdException w:name="Body Text Indent 2" w:semiHidden="1" w:unhideWhenUsed="1"/>
-    <w:lsdException w:name="Body Text Indent 3" w:semiHidden="1" w:unhideWhenUsed="1"/>
-    <w:lsdException w:name="Block Text" w:semiHidden="1" w:unhideWhenUsed="1"/>
-    <w:lsdException w:name="Hyperlink" w:semiHidden="1" w:unhideWhenUsed="1"/>
-    <w:lsdException w:name="FollowedHyperlink" w:semiHidden="1" w:unhideWhenUsed="1"/>
-    <w:lsdException w:name="Strong" w:uiPriority="22" w:qFormat="1"/>
-    <w:lsdException w:name="Emphasis" w:uiPriority="20" w:qFormat="1"/>
-    <w:lsdException w:name="Document Map" w:semiHidden="1" w:unhideWhenUsed="1"/>
-    <w:lsdException w:name="Plain Text" w:semiHidden="1" w:unhideWhenUsed="1"/>
-    <w:lsdException w:name="E-mail Signature" w:semiHidden="1" w:unhideWhenUsed="1"/>
-    <w:lsdException w:name="HTML Top of Form" w:semiHidden="1" w:unhideWhenUsed="1"/>
-    <w:lsdException w:name="HTML Bottom of Form" w:semiHidden="1" w:unhideWhenUsed="1"/>
-    <w:lsdException w:name="Normal (Web)" w:semiHidden="1" w:unhideWhenUsed="1"/>
-    <w:lsdException w:name="HTML Acronym" w:semiHidden="1" w:unhideWhenUsed="1"/>
-    <w:lsdException w:name="HTML Address" w:semiHidden="1" w:unhideWhenUsed="1"/>
-    <w:lsdException w:name="HTML Cite" w:semiHidden="1" w:unhideWhenUsed="1"/>
-    <w:lsdException w:name="HTML Code" w:semiHidden="1" w:unhideWhenUsed="1"/>
-    <w:lsdException w:name="HTML Definition" w:semiHidden="1" w:unhideWhenUsed="1"/>
-    <w:lsdException w:name="HTML Keyboard" w:semiHidden="1" w:unhideWhenUsed="1"/>
-    <w:lsdException w:name="HTML Preformatted" w:semiHidden="1" w:unhideWhenUsed="1"/>
-    <w:lsdException w:name="HTML Sample" w:semiHidden="1" w:unhideWhenUsed="1"/>
-    <w:lsdException w:name="HTML Typewriter" w:semiHidden="1" w:unhideWhenUsed="1"/>
-    <w:lsdException w:name="HTML Variable" w:semiHidden="1" w:unhideWhenUsed="1"/>
-    <w:lsdException w:name="Normal Table" w:semiHidden="1" w:unhideWhenUsed="1"/>
-    <w:lsdException w:name="annotation subject" w:semiHidden="1" w:unhideWhenUsed="1"/>
-    <w:lsdException w:name="No List" w:semiHidden="1" w:unhideWhenUsed="1"/>
-    <w:lsdException w:name="Outline List 1" w:semiHidden="1" w:unhideWhenUsed="1"/>
-    <w:lsdException w:name="Outline List 2" w:semiHidden="1" w:unhideWhenUsed="1"/>
-    <w:lsdException w:name="Outline List 3" w:semiHidden="1" w:unhideWhenUsed="1"/>
-    <w:lsdException w:name="Table Simple 1" w:semiHidden="1" w:unhideWhenUsed="1"/>
-    <w:lsdException w:name="Table Simple 2" w:semiHidden="1" w:unhideWhenUsed="1"/>
-    <w:lsdException w:name="Table Simple 3" w:semiHidden="1" w:unhideWhenUsed="1"/>
-    <w:lsdException w:name="Table Classic 1" w:semiHidden="1" w:unhideWhenUsed="1"/>
-    <w:lsdException w:name="Table Classic 2" w:semiHidden="1" w:unhideWhenUsed="1"/>
-    <w:lsdException w:name="Table Classic 3" w:semiHidden="1" w:unhideWhenUsed="1"/>
-    <w:lsdException w:name="Table Classic 4" w:semiHidden="1" w:unhideWhenUsed="1"/>
-    <w:lsdException w:name="Table Colorful 1" w:semiHidden="1" w:unhideWhenUsed="1"/>
-    <w:lsdException w:name="Table Colorful 2" w:semiHidden="1" w:unhideWhenUsed="1"/>
-    <w:lsdException w:name="Table Colorful 3" w:semiHidden="1" w:unhideWhenUsed="1"/>
-    <w:lsdException w:name="Table Columns 1" w:semiHidden="1" w:unhideWhenUsed="1"/>
-    <w:lsdException w:name="Table Columns 2" w:semiHidden="1" w:unhideWhenUsed="1"/>
-    <w:lsdException w:name="Table Columns 3" w:semiHidden="1" w:unhideWhenUsed="1"/>
-    <w:lsdException w:name="Table Columns 4" w:semiHidden="1" w:unhideWhenUsed="1"/>
-    <w:lsdException w:name="Table Columns 5" w:semiHidden="1" w:unhideWhenUsed="1"/>
-    <w:lsdException w:name="Table Grid 1" w:semiHidden="1" w:unhideWhenUsed="1"/>
-    <w:lsdException w:name="Table Grid 2" w:semiHidden="1" w:unhideWhenUsed="1"/>
-    <w:lsdException w:name="Table Grid 3" w:semiHidden="1" w:unhideWhenUsed="1"/>
-    <w:lsdException w:name="Table Grid 4" w:semiHidden="1" w:unhideWhenUsed="1"/>
-    <w:lsdException w:name="Table Grid 5" w:semiHidden="1" w:unhideWhenUsed="1"/>
-    <w:lsdException w:name="Table Grid 6" w:semiHidden="1" w:unhideWhenUsed="1"/>
-    <w:lsdException w:name="Table Grid 7" w:semiHidden="1" w:unhideWhenUsed="1"/>
-    <w:lsdException w:name="Table Grid 8" w:semiHidden="1" w:unhideWhenUsed="1"/>
-    <w:lsdException w:name="Table List 1" w:semiHidden="1" w:unhideWhenUsed="1"/>
-    <w:lsdException w:name="Table List 2" w:semiHidden="1" w:unhideWhenUsed="1"/>
-    <w:lsdException w:name="Table List 3" w:semiHidden="1" w:unhideWhenUsed="1"/>
-    <w:lsdException w:name="Table List 4" w:semiHidden="1" w:unhideWhenUsed="1"/>
-    <w:lsdException w:name="Table List 5" w:semiHidden="1" w:unhideWhenUsed="1"/>
-    <w:lsdException w:name="Table List 6" w:semiHidden="1" w:unhideWhenUsed="1"/>
-    <w:lsdException w:name="Table List 7" w:semiHidden="1" w:unhideWhenUsed="1"/>
-    <w:lsdException w:name="Table List 8" w:semiHidden="1" w:unhideWhenUsed="1"/>
-    <w:lsdException w:name="Table 3D effects 1" w:semiHidden="1" w:unhideWhenUsed="1"/>
-    <w:lsdException w:name="Table 3D effects 2" w:semiHidden="1" w:unhideWhenUsed="1"/>
-    <w:lsdException w:name="Table 3D effects 3" w:semiHidden="1" w:unhideWhenUsed="1"/>
-    <w:lsdException w:name="Table Contemporary" w:semiHidden="1" w:unhideWhenUsed="1"/>
-    <w:lsdException w:name="Table Elegant" w:semiHidden="1" w:unhideWhenUsed="1"/>
-    <w:lsdException w:name="Table Professional" w:semiHidden="1" w:unhideWhenUsed="1"/>
-    <w:lsdException w:name="Table Subtle 1" w:semiHidden="1" w:unhideWhenUsed="1"/>
-    <w:lsdException w:name="Table Subtle 2" w:semiHidden="1" w:unhideWhenUsed="1"/>
-    <w:lsdException w:name="Table Web 1" w:semiHidden="1" w:unhideWhenUsed="1"/>
-    <w:lsdException w:name="Table Web 2" w:semiHidden="1" w:unhideWhenUsed="1"/>
-    <w:lsdException w:name="Table Web 3" w:semiHidden="1" w:unhideWhenUsed="1"/>
-    <w:lsdException w:name="Balloon Text" w:semiHidden="1" w:unhideWhenUsed="1"/>
-    <w:lsdException w:name="Table Grid" w:uiPriority="59"/>
-    <w:lsdException w:name="Table Theme" w:semiHidden="1" w:unhideWhenUsed="1"/>
-    <w:lsdException w:name="Placeholder Text" w:semiHidden="1"/>
-    <w:lsdException w:name="No Spacing" w:uiPriority="1" w:qFormat="1"/>
-    <w:lsdException w:name="Light Shading" w:uiPriority="60"/>
-    <w:lsdException w:name="Light List" w:uiPriority="61"/>
-    <w:lsdException w:name="Light Grid" w:uiPriority="62"/>
-    <w:lsdException w:name="Medium Shading 1" w:uiPriority="63"/>
-    <w:lsdException w:name="Medium Shading 2" w:uiPriority="64"/>
-    <w:lsdException w:name="Medium List 1" w:uiPriority="65"/>
-    <w:lsdException w:name="Medium List 2" w:uiPriority="66"/>
-    <w:lsdException w:name="Medium Grid 1" w:uiPriority="67"/>
-    <w:lsdException w:name="Medium Grid 2" w:uiPriority="68"/>
-    <w:lsdException w:name="Medium Grid 3" w:uiPriority="69"/>
-    <w:lsdException w:name="Dark List" w:uiPriority="70"/>
-    <w:lsdException w:name="Colorful Shading" w:uiPriority="71"/>
-    <w:lsdException w:name="Colorful List" w:uiPriority="72"/>
-    <w:lsdException w:name="Colorful Grid" w:uiPriority="73"/>
-    <w:lsdException w:name="Light Shading Accent 1" w:uiPriority="60"/>
-    <w:lsdException w:name="Light List Accent 1" w:uiPriority="61"/>
-    <w:lsdException w:name="Light Grid Accent 1" w:uiPriority="62"/>
-    <w:lsdException w:name="Medium Shading 1 Accent 1" w:uiPriority="63"/>
-    <w:lsdException w:name="Medium Shading 2 Accent 1" w:uiPriority="64"/>
-    <w:lsdException w:name="Medium List 1 Accent 1" w:uiPriority="65"/>
-    <w:lsdException w:name="Revision" w:semiHidden="1"/>
-    <w:lsdException w:name="List Paragraph" w:uiPriority="34" w:qFormat="1"/>
-    <w:lsdException w:name="Quote" w:uiPriority="29" w:qFormat="1"/>
-    <w:lsdException w:name="Intense Quote" w:uiPriority="30" w:qFormat="1"/>
-    <w:lsdException w:name="Medium List 2 Accent 1" w:uiPriority="66"/>
-    <w:lsdException w:name="Medium Grid 1 Accent 1" w:uiPriority="67"/>
-    <w:lsdException w:name="Medium Grid 2 Accent 1" w:uiPriority="68"/>
-    <w:lsdException w:name="Medium Grid 3 Accent 1" w:uiPriority="69"/>
-    <w:lsdException w:name="Dark List Accent 1" w:uiPriority="70"/>
-    <w:lsdException w:name="Colorful Shading Accent 1" w:uiPriority="71"/>
-    <w:lsdException w:name="Colorful List Accent 1" w:uiPriority="72"/>
-    <w:lsdException w:name="Colorful Grid Accent 1" w:uiPriority="73"/>
-    <w:lsdException w:name="Light Shading Accent 2" w:uiPriority="60"/>
-    <w:lsdException w:name="Light List Accent 2" w:uiPriority="61"/>
-    <w:lsdException w:name="Light Grid Accent 2" w:uiPriority="62"/>
-    <w:lsdException w:name="Medium Shading 1 Accent 2" w:uiPriority="63"/>
-    <w:lsdException w:name="Medium Shading 2 Accent 2" w:uiPriority="64"/>
-    <w:lsdException w:name="Medium List 1 Accent 2" w:uiPriority="65"/>
-    <w:lsdException w:name="Medium List 2 Accent 2" w:uiPriority="66"/>
-    <w:lsdException w:name="Medium Grid 1 Accent 2" w:uiPriority="67"/>
-    <w:lsdException w:name="Medium Grid 2 Accent 2" w:uiPriority="68"/>
-    <w:lsdException w:name="Medium Grid 3 Accent 2" w:uiPriority="69"/>
-    <w:lsdException w:name="Dark List Accent 2" w:uiPriority="70"/>
-    <w:lsdException w:name="Colorful Shading Accent 2" w:uiPriority="71"/>
-    <w:lsdException w:name="Colorful List Accent 2" w:uiPriority="72"/>
-    <w:lsdException w:name="Colorful Grid Accent 2" w:uiPriority="73"/>
-    <w:lsdException w:name="Light Shading Accent 3" w:uiPriority="60"/>
-    <w:lsdException w:name="Light List Accent 3" w:uiPriority="61"/>
-    <w:lsdException w:name="Light Grid Accent 3" w:uiPriority="62"/>
-    <w:lsdException w:name="Medium Shading 1 Accent 3" w:uiPriority="63"/>
-    <w:lsdException w:name="Medium Shading 2 Accent 3" w:uiPriority="64"/>
-    <w:lsdException w:name="Medium List 1 Accent 3" w:uiPriority="65"/>
-    <w:lsdException w:name="Medium List 2 Accent 3" w:uiPriority="66"/>
-    <w:lsdException w:name="Medium Grid 1 Accent 3" w:uiPriority="67"/>
-    <w:lsdException w:name="Medium Grid 2 Accent 3" w:uiPriority="68"/>
-    <w:lsdException w:name="Medium Grid 3 Accent 3" w:uiPriority="69"/>
-    <w:lsdException w:name="Dark List Accent 3" w:uiPriority="70"/>
-    <w:lsdException w:name="Colorful Shading Accent 3" w:uiPriority="71"/>
-    <w:lsdException w:name="Colorful List Accent 3" w:uiPriority="72"/>
-    <w:lsdException w:name="Colorful Grid Accent 3" w:uiPriority="73"/>
-    <w:lsdException w:name="Light Shading Accent 4" w:uiPriority="60"/>
-    <w:lsdException w:name="Light List Accent 4" w:uiPriority="61"/>
-    <w:lsdException w:name="Light Grid Accent 4" w:uiPriority="62"/>
-    <w:lsdException w:name="Medium Shading 1 Accent 4" w:uiPriority="63"/>
-    <w:lsdException w:name="Medium Shading 2 Accent 4" w:uiPriority="64"/>
-    <w:lsdException w:name="Medium List 1 Accent 4" w:uiPriority="65"/>
-    <w:lsdException w:name="Medium List 2 Accent 4" w:uiPriority="66"/>
-    <w:lsdException w:name="Medium Grid 1 Accent 4" w:uiPriority="67"/>
-    <w:lsdException w:name="Medium Grid 2 Accent 4" w:uiPriority="68"/>
-    <w:lsdException w:name="Medium Grid 3 Accent 4" w:uiPriority="69"/>
-    <w:lsdException w:name="Dark List Accent 4" w:uiPriority="70"/>
-    <w:lsdException w:name="Colorful Shading Accent 4" w:uiPriority="71"/>
-    <w:lsdException w:name="Colorful List Accent 4" w:uiPriority="72"/>
-    <w:lsdException w:name="Colorful Grid Accent 4" w:uiPriority="73"/>
-    <w:lsdException w:name="Light Shading Accent 5" w:uiPriority="60"/>
-    <w:lsdException w:name="Light List Accent 5" w:uiPriority="61"/>
-    <w:lsdException w:name="Light Grid Accent 5" w:uiPriority="62"/>
-    <w:lsdException w:name="Medium Shading 1 Accent 5" w:uiPriority="63"/>
-    <w:lsdException w:name="Medium Shading 2 Accent 5" w:uiPriority="64"/>
-    <w:lsdException w:name="Medium List 1 Accent 5" w:uiPriority="65"/>
-    <w:lsdException w:name="Medium List 2 Accent 5" w:uiPriority="66"/>
-    <w:lsdException w:name="Medium Grid 1 Accent 5" w:uiPriority="67"/>
-    <w:lsdException w:name="Medium Grid 2 Accent 5" w:uiPriority="68"/>
-    <w:lsdException w:name="Medium Grid 3 Accent 5" w:uiPriority="69"/>
-    <w:lsdException w:name="Dark List Accent 5" w:uiPriority="70"/>
-    <w:lsdException w:name="Colorful Shading Accent 5" w:uiPriority="71"/>
-    <w:lsdException w:name="Colorful List Accent 5" w:uiPriority="72"/>
-    <w:lsdException w:name="Colorful Grid Accent 5" w:uiPriority="73"/>
-    <w:lsdException w:name="Light Shading Accent 6" w:uiPriority="60"/>
-    <w:lsdException w:name="Light List Accent 6" w:uiPriority="61"/>
-    <w:lsdException w:name="Light Grid Accent 6" w:uiPriority="62"/>
-    <w:lsdException w:name="Medium Shading 1 Accent 6" w:uiPriority="63"/>
-    <w:lsdException w:name="Medium Shading 2 Accent 6" w:uiPriority="64"/>
-    <w:lsdException w:name="Medium List 1 Accent 6" w:uiPriority="65"/>
-    <w:lsdException w:name="Medium List 2 Accent 6" w:uiPriority="66"/>
-    <w:lsdException w:name="Medium Grid 1 Accent 6" w:uiPriority="67"/>
-    <w:lsdException w:name="Medium Grid 2 Accent 6" w:uiPriority="68"/>
-    <w:lsdException w:name="Medium Grid 3 Accent 6" w:uiPriority="69"/>
-    <w:lsdException w:name="Dark List Accent 6" w:uiPriority="70"/>
-    <w:lsdException w:name="Colorful Shading Accent 6" w:uiPriority="71"/>
-    <w:lsdException w:name="Colorful List Accent 6" w:uiPriority="72"/>
-    <w:lsdException w:name="Colorful Grid Accent 6" w:uiPriority="73"/>
-    <w:lsdException w:name="Subtle Emphasis" w:uiPriority="19" w:qFormat="1"/>
-    <w:lsdException w:name="Intense Emphasis" w:uiPriority="21" w:qFormat="1"/>
-    <w:lsdException w:name="Subtle Reference" w:uiPriority="31" w:qFormat="1"/>
-    <w:lsdException w:name="Intense Reference" w:uiPriority="32" w:qFormat="1"/>
-    <w:lsdException w:name="Book Title" w:uiPriority="33" w:qFormat="1"/>
-    <w:lsdException w:name="Bibliography" w:semiHidden="1" w:uiPriority="37" w:unhideWhenUsed="1"/>
-    <w:lsdException w:name="TOC Heading" w:semiHidden="1" w:uiPriority="39" w:unhideWhenUsed="1" w:qFormat="1"/>
-    <w:lsdException w:name="Grid Table 4" w:uiPriority="49"/>
-    <w:lsdException w:name="Grid Table 5 Dark" w:uiPriority="50"/>
-    <w:lsdException w:name="Grid Table 6 Colorful" w:uiPriority="51"/>
-    <w:lsdException w:name="Grid Table 7 Colorful" w:uiPriority="52"/>
-    <w:lsdException w:name="Grid Table 1 Light Accent 1" w:uiPriority="46"/>
-    <w:lsdException w:name="Grid Table 2 Accent 1" w:uiPriority="47"/>
-    <w:lsdException w:name="Grid Table 3 Accent 1" w:uiPriority="48"/>
-    <w:lsdException w:name="Grid Table 4 Accent 1" w:uiPriority="49"/>
-    <w:lsdException w:name="Grid Table 5 Dark Accent 1" w:uiPriority="50"/>
-    <w:lsdException w:name="Grid Table 6 Colorful Accent 1" w:uiPriority="51"/>
-    <w:lsdException w:name="Grid Table 7 Colorful Accent 1" w:uiPriority="52"/>
-    <w:lsdException w:name="Grid Table 1 Light Accent 2" w:uiPriority="46"/>
-    <w:lsdException w:name="Grid Table 2 Accent 2" w:uiPriority="47"/>
-    <w:lsdException w:name="Grid Table 3 Accent 2" w:uiPriority="48"/>
-    <w:lsdException w:name="Grid Table 4 Accent 2" w:uiPriority="49"/>
-    <w:lsdException w:name="Grid Table 5 Dark Accent 2" w:uiPriority="50"/>
-    <w:lsdException w:name="Grid Table 6 Colorful Accent 2" w:uiPriority="51"/>
-    <w:lsdException w:name="Grid Table 7 Colorful Accent 2" w:uiPriority="52"/>
-    <w:lsdException w:name="Grid Table 1 Light Accent 3" w:uiPriority="46"/>
-    <w:lsdException w:name="Grid Table 2 Accent 3" w:uiPriority="47"/>
-    <w:lsdException w:name="Grid Table 3 Accent 3" w:uiPriority="48"/>
-    <w:lsdException w:name="Grid Table 4 Accent 3" w:uiPriority="49"/>
-    <w:lsdException w:name="Grid Table 5 Dark Accent 3" w:uiPriority="50"/>
-    <w:lsdException w:name="Grid Table 6 Colorful Accent 3" w:uiPriority="51"/>
-    <w:lsdException w:name="Grid Table 7 Colorful Accent 3" w:uiPriority="52"/>
-    <w:lsdException w:name="Grid Table 1 Light Accent 4" w:uiPriority="46"/>
-    <w:lsdException w:name="Grid Table 2 Accent 4" w:uiPriority="47"/>
-    <w:lsdException w:name="Grid Table 3 Accent 4" w:uiPriority="48"/>
-    <w:lsdException w:name="Grid Table 4 Accent 4" w:uiPriority="49"/>
-    <w:lsdException w:name="Grid Table 5 Dark Accent 4" w:uiPriority="50"/>
-    <w:lsdException w:name="Grid Table 6 Colorful Accent 4" w:uiPriority="51"/>
-    <w:lsdException w:name="Grid Table 7 Colorful Accent 4" w:uiPriority="52"/>
-    <w:lsdException w:name="Grid Table 1 Light Accent 5" w:uiPriority="46"/>
-    <w:lsdException w:name="Grid Table 2 Accent 5" w:uiPriority="47"/>
-    <w:lsdException w:name="Grid Table 3 Accent 5" w:uiPriority="48"/>
-    <w:lsdException w:name="Grid Table 4 Accent 5" w:uiPriority="49"/>
-    <w:lsdException w:name="Grid Table 5 Dark Accent 5" w:uiPriority="50"/>
-    <w:lsdException w:name="Grid Table 6 Colorful Accent 5" w:uiPriority="51"/>
-    <w:lsdException w:name="Grid Table 7 Colorful Accent 5" w:uiPriority="52"/>
-    <w:lsdException w:name="Grid Table 1 Light Accent 6" w:uiPriority="46"/>
-    <w:lsdException w:name="Grid Table 2 Accent 6" w:uiPriority="47"/>
-    <w:lsdException w:name="Grid Table 3 Accent 6" w:uiPriority="48"/>
-    <w:lsdException w:name="Grid Table 4 Accent 6" w:uiPriority="49"/>
-    <w:lsdException w:name="Grid Table 5 Dark Accent 6" w:uiPriority="50"/>
-    <w:lsdException w:name="Grid Table 6 Colorful Accent 6" w:uiPriority="51"/>
-    <w:lsdException w:name="Grid Table 7 Colorful Accent 6" w:uiPriority="52"/>
-    <w:lsdException w:name="List Table 1 Light" w:uiPriority="46"/>
-    <w:lsdException w:name="List Table 2" w:uiPriority="47"/>
-    <w:lsdException w:name="List Table 3" w:uiPriority="48"/>
-    <w:lsdException w:name="List Table 4" w:uiPriority="49"/>
-    <w:lsdException w:name="List Table 5 Dark" w:uiPriority="50"/>
-    <w:lsdException w:name="List Table 6 Colorful" w:uiPriority="51"/>
-    <w:lsdException w:name="List Table 7 Colorful" w:uiPriority="52"/>
-    <w:lsdException w:name="List Table 1 Light Accent 1" w:uiPriority="46"/>
-    <w:lsdException w:name="List Table 2 Accent 1" w:uiPriority="47"/>
-    <w:lsdException w:name="List Table 3 Accent 1" w:uiPriority="48"/>
-    <w:lsdException w:name="List Table 4 Accent 1" w:uiPriority="49"/>
-    <w:lsdException w:name="List Table 5 Dark Accent 1" w:uiPriority="50"/>
-    <w:lsdException w:name="List Table 6 Colorful Accent 1" w:uiPriority="51"/>
-    <w:lsdException w:name="List Table 7 Colorful Accent 1" w:uiPriority="52"/>
-    <w:lsdException w:name="List Table 1 Light Accent 2" w:uiPriority="46"/>
-    <w:lsdException w:name="List Table 2 Accent 2" w:uiPriority="47"/>
-    <w:lsdException w:name="List Table 3 Accent 2" w:uiPriority="48"/>
-    <w:lsdException w:name="List Table 4 Accent 2" w:uiPriority="49"/>
-    <w:lsdException w:name="List Table 5 Dark Accent 2" w:uiPriority="50"/>
-    <w:lsdException w:name="List Table 6 Colorful Accent 2" w:uiPriority="51"/>
-    <w:lsdException w:name="List Table 7 Colorful Accent 2" w:uiPriority="52"/>
-    <w:lsdException w:name="List Table 1 Light Accent 3" w:uiPriority="46"/>
-    <w:lsdException w:name="List Table 2 Accent 3" w:uiPriority="47"/>
-    <w:lsdException w:name="List Table 3 Accent 3" w:uiPriority="48"/>
-    <w:lsdException w:name="List Table 4 Accent 3" w:uiPriority="49"/>
-    <w:lsdException w:name="List Table 5 Dark Accent 3" w:uiPriority="50"/>
-    <w:lsdException w:name="List Table 6 Colorful Accent 3" w:uiPriority="51"/>
-    <w:lsdException w:name="List Table 7 Colorful Accent 3" w:uiPriority="52"/>
-    <w:lsdException w:name="List Table 1 Light Accent 4" w:uiPriority="46"/>
-    <w:lsdException w:name="List Table 2 Accent 4" w:uiPriority="47"/>
-    <w:lsdException w:name="List Table 3 Accent 4" w:uiPriority="48"/>
-    <w:lsdException w:name="List Table 4 Accent 4" w:uiPriority="49"/>
-    <w:lsdException w:name="List Table 5 Dark Accent 4" w:uiPriority="50"/>
-    <w:lsdException w:name="List Table 6 Colorful Accent 4" w:uiPriority="51"/>
-    <w:lsdException w:name="List Table 7 Colorful Accent 4" w:uiPriority="52"/>
-    <w:lsdException w:name="List Table 1 Light Accent 5" w:uiPriority="46"/>
-    <w:lsdException w:name="List Table 2 Accent 5" w:uiPriority="47"/>
-    <w:lsdException w:name="List Table 3 Accent 5" w:uiPriority="48"/>
-    <w:lsdException w:name="List Table 4 Accent 5" w:uiPriority="49"/>
-    <w:lsdException w:name="List Table 5 Dark Accent 5" w:uiPriority="50"/>
-    <w:lsdException w:name="List Table 6 Colorful Accent 5" w:uiPriority="51"/>
-    <w:lsdException w:name="List Table 7 Colorful Accent 5" w:uiPriority="52"/>
-    <w:lsdException w:name="List Table 1 Light Accent 6" w:uiPriority="46"/>
-    <w:lsdException w:name="List Table 2 Accent 6" w:uiPriority="47"/>
-    <w:lsdException w:name="List Table 3 Accent 6" w:uiPriority="48"/>
-    <w:lsdException w:name="List Table 4 Accent 6" w:uiPriority="49"/>
-    <w:lsdException w:name="List Table 5 Dark Accent 6" w:uiPriority="50"/>
-    <w:lsdException w:name="List Table 6 Colorful Accent 6" w:uiPriority="51"/>
-    <w:lsdException w:name="List Table 7 Colorful Accent 6" w:uiPriority="52"/>
+  <w:latentStyles w:defLockedState="0" w:defUIPriority="99" w:defSemiHidden="1" w:defUnhideWhenUsed="1" w:defQFormat="0" w:count="267">
+    <w:lsdException w:name="Normal" w:semiHidden="0" w:uiPriority="0" w:unhideWhenUsed="0" w:qFormat="1"/>
+    <w:lsdException w:name="heading 1" w:semiHidden="0" w:uiPriority="9" w:unhideWhenUsed="0" w:qFormat="1"/>
+    <w:lsdException w:name="heading 2" w:uiPriority="9" w:qFormat="1"/>
+    <w:lsdException w:name="heading 3" w:uiPriority="9" w:qFormat="1"/>
+    <w:lsdException w:name="heading 4" w:uiPriority="9" w:qFormat="1"/>
+    <w:lsdException w:name="heading 5" w:uiPriority="9" w:qFormat="1"/>
+    <w:lsdException w:name="heading 6" w:uiPriority="9" w:qFormat="1"/>
+    <w:lsdException w:name="heading 7" w:uiPriority="9" w:qFormat="1"/>
+    <w:lsdException w:name="heading 8" w:uiPriority="9" w:qFormat="1"/>
+    <w:lsdException w:name="heading 9" w:uiPriority="9" w:qFormat="1"/>
+    <w:lsdException w:name="toc 1" w:uiPriority="39"/>
+    <w:lsdException w:name="toc 2" w:uiPriority="39"/>
+    <w:lsdException w:name="toc 3" w:uiPriority="39"/>
+    <w:lsdException w:name="toc 4" w:uiPriority="39"/>
+    <w:lsdException w:name="toc 5" w:uiPriority="39"/>
+    <w:lsdException w:name="toc 6" w:uiPriority="39"/>
+    <w:lsdException w:name="toc 7" w:uiPriority="39"/>
+    <w:lsdException w:name="toc 8" w:uiPriority="39"/>
+    <w:lsdException w:name="toc 9" w:uiPriority="39"/>
+    <w:lsdException w:name="caption" w:uiPriority="35" w:qFormat="1"/>
+    <w:lsdException w:name="Title" w:semiHidden="0" w:uiPriority="10" w:unhideWhenUsed="0" w:qFormat="1"/>
+    <w:lsdException w:name="Default Paragraph Font" w:uiPriority="1"/>
+    <w:lsdException w:name="Subtitle" w:semiHidden="0" w:uiPriority="11" w:unhideWhenUsed="0" w:qFormat="1"/>
+    <w:lsdException w:name="Strong" w:semiHidden="0" w:uiPriority="22" w:unhideWhenUsed="0" w:qFormat="1"/>
+    <w:lsdException w:name="Emphasis" w:semiHidden="0" w:uiPriority="20" w:unhideWhenUsed="0" w:qFormat="1"/>
+    <w:lsdException w:name="Table Grid" w:semiHidden="0" w:uiPriority="59" w:unhideWhenUsed="0"/>
+    <w:lsdException w:name="Placeholder Text" w:unhideWhenUsed="0"/>
+    <w:lsdException w:name="No Spacing" w:semiHidden="0" w:uiPriority="1" w:unhideWhenUsed="0" w:qFormat="1"/>
+    <w:lsdException w:name="Light Shading" w:semiHidden="0" w:uiPriority="60" w:unhideWhenUsed="0"/>
+    <w:lsdException w:name="Light List" w:semiHidden="0" w:uiPriority="61" w:unhideWhenUsed="0"/>
+    <w:lsdException w:name="Light Grid" w:semiHidden="0" w:uiPriority="62" w:unhideWhenUsed="0"/>
+    <w:lsdException w:name="Medium Shading 1" w:semiHidden="0" w:uiPriority="63" w:unhideWhenUsed="0"/>
+    <w:lsdException w:name="Medium Shading 2" w:semiHidden="0" w:uiPriority="64" w:unhideWhenUsed="0"/>
+    <w:lsdException w:name="Medium List 1" w:semiHidden="0" w:uiPriority="65" w:unhideWhenUsed="0"/>
+    <w:lsdException w:name="Medium List 2" w:semiHidden="0" w:uiPriority="66" w:unhideWhenUsed="0"/>
+    <w:lsdException w:name="Medium Grid 1" w:semiHidden="0" w:uiPriority="67" w:unhideWhenUsed="0"/>
+    <w:lsdException w:name="Medium Grid 2" w:semiHidden="0" w:uiPriority="68" w:unhideWhenUsed="0"/>
+    <w:lsdException w:name="Medium Grid 3" w:semiHidden="0" w:uiPriority="69" w:unhideWhenUsed="0"/>
+    <w:lsdException w:name="Dark List" w:semiHidden="0" w:uiPriority="70" w:unhideWhenUsed="0"/>
+    <w:lsdException w:name="Colorful Shading" w:semiHidden="0" w:uiPriority="71" w:unhideWhenUsed="0"/>
+    <w:lsdException w:name="Colorful List" w:semiHidden="0" w:uiPriority="72" w:unhideWhenUsed="0"/>
+    <w:lsdException w:name="Colorful Grid" w:semiHidden="0" w:uiPriority="73" w:unhideWhenUsed="0"/>
+    <w:lsdException w:name="Light Shading Accent 1" w:semiHidden="0" w:uiPriority="60" w:unhideWhenUsed="0"/>
+    <w:lsdException w:name="Light List Accent 1" w:semiHidden="0" w:uiPriority="61" w:unhideWhenUsed="0"/>
+    <w:lsdException w:name="Light Grid Accent 1" w:semiHidden="0" w:uiPriority="62" w:unhideWhenUsed="0"/>
+    <w:lsdException w:name="Medium Shading 1 Accent 1" w:semiHidden="0" w:uiPriority="63" w:unhideWhenUsed="0"/>
+    <w:lsdException w:name="Medium Shading 2 Accent 1" w:semiHidden="0" w:uiPriority="64" w:unhideWhenUsed="0"/>
+    <w:lsdException w:name="Medium List 1 Accent 1" w:semiHidden="0" w:uiPriority="65" w:unhideWhenUsed="0"/>
+    <w:lsdException w:name="Revision" w:unhideWhenUsed="0"/>
+    <w:lsdException w:name="List Paragraph" w:semiHidden="0" w:uiPriority="34" w:unhideWhenUsed="0" w:qFormat="1"/>
+    <w:lsdException w:name="Quote" w:semiHidden="0" w:uiPriority="29" w:unhideWhenUsed="0" w:qFormat="1"/>
+    <w:lsdException w:name="Intense Quote" w:semiHidden="0" w:uiPriority="30" w:unhideWhenUsed="0" w:qFormat="1"/>
+    <w:lsdException w:name="Medium List 2 Accent 1" w:semiHidden="0" w:uiPriority="66" w:unhideWhenUsed="0"/>
+    <w:lsdException w:name="Medium Grid 1 Accent 1" w:semiHidden="0" w:uiPriority="67" w:unhideWhenUsed="0"/>
+    <w:lsdException w:name="Medium Grid 2 Accent 1" w:semiHidden="0" w:uiPriority="68" w:unhideWhenUsed="0"/>
+    <w:lsdException w:name="Medium Grid 3 Accent 1" w:semiHidden="0" w:uiPriority="69" w:unhideWhenUsed="0"/>
+    <w:lsdException w:name="Dark List Accent 1" w:semiHidden="0" w:uiPriority="70" w:unhideWhenUsed="0"/>
+    <w:lsdException w:name="Colorful Shading Accent 1" w:semiHidden="0" w:uiPriority="71" w:unhideWhenUsed="0"/>
+    <w:lsdException w:name="Colorful List Accent 1" w:semiHidden="0" w:uiPriority="72" w:unhideWhenUsed="0"/>
+    <w:lsdException w:name="Colorful Grid Accent 1" w:semiHidden="0" w:uiPriority="73" w:unhideWhenUsed="0"/>
+    <w:lsdException w:name="Light Shading Accent 2" w:semiHidden="0" w:uiPriority="60" w:unhideWhenUsed="0"/>
+    <w:lsdException w:name="Light List Accent 2" w:semiHidden="0" w:uiPriority="61" w:unhideWhenUsed="0"/>
+    <w:lsdException w:name="Light Grid Accent 2" w:semiHidden="0" w:uiPriority="62" w:unhideWhenUsed="0"/>
+    <w:lsdException w:name="Medium Shading 1 Accent 2" w:semiHidden="0" w:uiPriority="63" w:unhideWhenUsed="0"/>
+    <w:lsdException w:name="Medium Shading 2 Accent 2" w:semiHidden="0" w:uiPriority="64" w:unhideWhenUsed="0"/>
+    <w:lsdException w:name="Medium List 1 Accent 2" w:semiHidden="0" w:uiPriority="65" w:unhideWhenUsed="0"/>
+    <w:lsdException w:name="Medium List 2 Accent 2" w:semiHidden="0" w:uiPriority="66" w:unhideWhenUsed="0"/>
+    <w:lsdException w:name="Medium Grid 1 Accent 2" w:semiHidden="0" w:uiPriority="67" w:unhideWhenUsed="0"/>
+    <w:lsdException w:name="Medium Grid 2 Accent 2" w:semiHidden="0" w:uiPriority="68" w:unhideWhenUsed="0"/>
+    <w:lsdException w:name="Medium Grid 3 Accent 2" w:semiHidden="0" w:uiPriority="69" w:unhideWhenUsed="0"/>
+    <w:lsdException w:name="Dark List Accent 2" w:semiHidden="0" w:uiPriority="70" w:unhideWhenUsed="0"/>
+    <w:lsdException w:name="Colorful Shading Accent 2" w:semiHidden="0" w:uiPriority="71" w:unhideWhenUsed="0"/>
+    <w:lsdException w:name="Colorful List Accent 2" w:semiHidden="0" w:uiPriority="72" w:unhideWhenUsed="0"/>
+    <w:lsdException w:name="Colorful Grid Accent 2" w:semiHidden="0" w:uiPriority="73" w:unhideWhenUsed="0"/>
+    <w:lsdException w:name="Light Shading Accent 3" w:semiHidden="0" w:uiPriority="60" w:unhideWhenUsed="0"/>
+    <w:lsdException w:name="Light List Accent 3" w:semiHidden="0" w:uiPriority="61" w:unhideWhenUsed="0"/>
+    <w:lsdException w:name="Light Grid Accent 3" w:semiHidden="0" w:uiPriority="62" w:unhideWhenUsed="0"/>
+    <w:lsdException w:name="Medium Shading 1 Accent 3" w:semiHidden="0" w:uiPriority="63" w:unhideWhenUsed="0"/>
+    <w:lsdException w:name="Medium Shading 2 Accent 3" w:semiHidden="0" w:uiPriority="64" w:unhideWhenUsed="0"/>
+    <w:lsdException w:name="Medium List 1 Accent 3" w:semiHidden="0" w:uiPriority="65" w:unhideWhenUsed="0"/>
+    <w:lsdException w:name="Medium List 2 Accent 3" w:semiHidden="0" w:uiPriority="66" w:unhideWhenUsed="0"/>
+    <w:lsdException w:name="Medium Grid 1 Accent 3" w:semiHidden="0" w:uiPriority="67" w:unhideWhenUsed="0"/>
+    <w:lsdException w:name="Medium Grid 2 Accent 3" w:semiHidden="0" w:uiPriority="68" w:unhideWhenUsed="0"/>
+    <w:lsdException w:name="Medium Grid 3 Accent 3" w:semiHidden="0" w:uiPriority="69" w:unhideWhenUsed="0"/>
+    <w:lsdException w:name="Dark List Accent 3" w:semiHidden="0" w:uiPriority="70" w:unhideWhenUsed="0"/>
+    <w:lsdException w:name="Colorful Shading Accent 3" w:semiHidden="0" w:uiPriority="71" w:unhideWhenUsed="0"/>
+    <w:lsdException w:name="Colorful List Accent 3" w:semiHidden="0" w:uiPriority="72" w:unhideWhenUsed="0"/>
+    <w:lsdException w:name="Colorful Grid Accent 3" w:semiHidden="0" w:uiPriority="73" w:unhideWhenUsed="0"/>
+    <w:lsdException w:name="Light Shading Accent 4" w:semiHidden="0" w:uiPriority="60" w:unhideWhenUsed="0"/>
+    <w:lsdException w:name="Light List Accent 4" w:semiHidden="0" w:uiPriority="61" w:unhideWhenUsed="0"/>
+    <w:lsdException w:name="Light Grid Accent 4" w:semiHidden="0" w:uiPriority="62" w:unhideWhenUsed="0"/>
+    <w:lsdException w:name="Medium Shading 1 Accent 4" w:semiHidden="0" w:uiPriority="63" w:unhideWhenUsed="0"/>
+    <w:lsdException w:name="Medium Shading 2 Accent 4" w:semiHidden="0" w:uiPriority="64" w:unhideWhenUsed="0"/>
+    <w:lsdException w:name="Medium List 1 Accent 4" w:semiHidden="0" w:uiPriority="65" w:unhideWhenUsed="0"/>
+    <w:lsdException w:name="Medium List 2 Accent 4" w:semiHidden="0" w:uiPriority="66" w:unhideWhenUsed="0"/>
+    <w:lsdException w:name="Medium Grid 1 Accent 4" w:semiHidden="0" w:uiPriority="67" w:unhideWhenUsed="0"/>
+    <w:lsdException w:name="Medium Grid 2 Accent 4" w:semiHidden="0" w:uiPriority="68" w:unhideWhenUsed="0"/>
+    <w:lsdException w:name="Medium Grid 3 Accent 4" w:semiHidden="0" w:uiPriority="69" w:unhideWhenUsed="0"/>
+    <w:lsdException w:name="Dark List Accent 4" w:semiHidden="0" w:uiPriority="70" w:unhideWhenUsed="0"/>
+    <w:lsdException w:name="Colorful Shading Accent 4" w:semiHidden="0" w:uiPriority="71" w:unhideWhenUsed="0"/>
+    <w:lsdException w:name="Colorful List Accent 4" w:semiHidden="0" w:uiPriority="72" w:unhideWhenUsed="0"/>
+    <w:lsdException w:name="Colorful Grid Accent 4" w:semiHidden="0" w:uiPriority="73" w:unhideWhenUsed="0"/>
+    <w:lsdException w:name="Light Shading Accent 5" w:semiHidden="0" w:uiPriority="60" w:unhideWhenUsed="0"/>
+    <w:lsdException w:name="Light List Accent 5" w:semiHidden="0" w:uiPriority="61" w:unhideWhenUsed="0"/>
+    <w:lsdException w:name="Light Grid Accent 5" w:semiHidden="0" w:uiPriority="62" w:unhideWhenUsed="0"/>
+    <w:lsdException w:name="Medium Shading 1 Accent 5" w:semiHidden="0" w:uiPriority="63" w:unhideWhenUsed="0"/>
+    <w:lsdException w:name="Medium Shading 2 Accent 5" w:semiHidden="0" w:uiPriority="64" w:unhideWhenUsed="0"/>
+    <w:lsdException w:name="Medium List 1 Accent 5" w:semiHidden="0" w:uiPriority="65" w:unhideWhenUsed="0"/>
+    <w:lsdException w:name="Medium List 2 Accent 5" w:semiHidden="0" w:uiPriority="66" w:unhideWhenUsed="0"/>
+    <w:lsdException w:name="Medium Grid 1 Accent 5" w:semiHidden="0" w:uiPriority="67" w:unhideWhenUsed="0"/>
+    <w:lsdException w:name="Medium Grid 2 Accent 5" w:semiHidden="0" w:uiPriority="68" w:unhideWhenUsed="0"/>
+    <w:lsdException w:name="Medium Grid 3 Accent 5" w:semiHidden="0" w:uiPriority="69" w:unhideWhenUsed="0"/>
+    <w:lsdException w:name="Dark List Accent 5" w:semiHidden="0" w:uiPriority="70" w:unhideWhenUsed="0"/>
+    <w:lsdException w:name="Colorful Shading Accent 5" w:semiHidden="0" w:uiPriority="71" w:unhideWhenUsed="0"/>
+    <w:lsdException w:name="Colorful List Accent 5" w:semiHidden="0" w:uiPriority="72" w:unhideWhenUsed="0"/>
+    <w:lsdException w:name="Colorful Grid Accent 5" w:semiHidden="0" w:uiPriority="73" w:unhideWhenUsed="0"/>
+    <w:lsdException w:name="Light Shading Accent 6" w:semiHidden="0" w:uiPriority="60" w:unhideWhenUsed="0"/>
+    <w:lsdException w:name="Light List Accent 6" w:semiHidden="0" w:uiPriority="61" w:unhideWhenUsed="0"/>
+    <w:lsdException w:name="Light Grid Accent 6" w:semiHidden="0" w:uiPriority="62" w:unhideWhenUsed="0"/>
+    <w:lsdException w:name="Medium Shading 1 Accent 6" w:semiHidden="0" w:uiPriority="63" w:unhideWhenUsed="0"/>
+    <w:lsdException w:name="Medium Shading 2 Accent 6" w:semiHidden="0" w:uiPriority="64" w:unhideWhenUsed="0"/>
+    <w:lsdException w:name="Medium List 1 Accent 6" w:semiHidden="0" w:uiPriority="65" w:unhideWhenUsed="0"/>
+    <w:lsdException w:name="Medium List 2 Accent 6" w:semiHidden="0" w:uiPriority="66" w:unhideWhenUsed="0"/>
+    <w:lsdException w:name="Medium Grid 1 Accent 6" w:semiHidden="0" w:uiPriority="67" w:unhideWhenUsed="0"/>
+    <w:lsdException w:name="Medium Grid 2 Accent 6" w:semiHidden="0" w:uiPriority="68" w:unhideWhenUsed="0"/>
+    <w:lsdException w:name="Medium Grid 3 Accent 6" w:semiHidden="0" w:uiPriority="69" w:unhideWhenUsed="0"/>
+    <w:lsdException w:name="Dark List Accent 6" w:semiHidden="0" w:uiPriority="70" w:unhideWhenUsed="0"/>
+    <w:lsdException w:name="Colorful Shading Accent 6" w:semiHidden="0" w:uiPriority="71" w:unhideWhenUsed="0"/>
+    <w:lsdException w:name="Colorful List Accent 6" w:semiHidden="0" w:uiPriority="72" w:unhideWhenUsed="0"/>
+    <w:lsdException w:name="Colorful Grid Accent 6" w:semiHidden="0" w:uiPriority="73" w:unhideWhenUsed="0"/>
+    <w:lsdException w:name="Subtle Emphasis" w:semiHidden="0" w:uiPriority="19" w:unhideWhenUsed="0" w:qFormat="1"/>
+    <w:lsdException w:name="Intense Emphasis" w:semiHidden="0" w:uiPriority="21" w:unhideWhenUsed="0" w:qFormat="1"/>
+    <w:lsdException w:name="Subtle Reference" w:semiHidden="0" w:uiPriority="31" w:unhideWhenUsed="0" w:qFormat="1"/>
+    <w:lsdException w:name="Intense Reference" w:semiHidden="0" w:uiPriority="32" w:unhideWhenUsed="0" w:qFormat="1"/>
+    <w:lsdException w:name="Book Title" w:semiHidden="0" w:uiPriority="33" w:unhideWhenUsed="0" w:qFormat="1"/>
+    <w:lsdException w:name="Bibliography" w:uiPriority="37"/>
+    <w:lsdException w:name="TOC Heading" w:uiPriority="39" w:qFormat="1"/>
   </w:latentStyles>
   <w:style w:type="paragraph" w:default="1" w:styleId="Normal">
     <w:name w:val="Normal"/>
@@ -9505,6 +9617,7 @@
     <w:uiPriority w:val="99"/>
     <w:semiHidden/>
     <w:unhideWhenUsed/>
+    <w:qFormat/>
     <w:tblPr>
       <w:tblInd w:w="0" w:type="dxa"/>
       <w:tblCellMar>
@@ -9807,7 +9920,7 @@
       <w:szCs w:val="20"/>
     </w:rPr>
   </w:style>
-  <w:style w:type="table" w:styleId="LightList-Accent1">
+  <w:style w:type="table" w:customStyle="1" w:styleId="LightList-Accent1">
     <w:name w:val="Light List Accent 1"/>
     <w:basedOn w:val="TableNormal"/>
     <w:uiPriority w:val="61"/>
@@ -10276,7 +10389,7 @@
 </file>
 
 <file path=customXml/itemProps1.xml><?xml version="1.0" encoding="utf-8"?>
-<ds:datastoreItem xmlns:ds="http://schemas.openxmlformats.org/officeDocument/2006/customXml" ds:itemID="{4980A701-8C12-45D6-B341-B0741F05D38E}">
+<ds:datastoreItem xmlns:ds="http://schemas.openxmlformats.org/officeDocument/2006/customXml" ds:itemID="{D70F97DA-EFDB-4431-AB9C-5F3A1B9B9C4D}">
   <ds:schemaRefs>
     <ds:schemaRef ds:uri="http://schemas.openxmlformats.org/officeDocument/2006/bibliography"/>
   </ds:schemaRefs>

</xml_diff>